<commit_message>
small updates and making pdf-version
</commit_message>
<xml_diff>
--- a/Власов_АД_Классификация_Аритмий_по_ЭКГ_на_Основе_Глубинного_Обучения.docx
+++ b/Власов_АД_Классификация_Аритмий_по_ЭКГ_на_Основе_Глубинного_Обучения.docx
@@ -29828,6 +29828,14 @@
           <w:rFonts w:ascii="Times New Roman" w:hAnsi="Times New Roman" w:cs="Times New Roman"/>
           <w:sz w:val="28"/>
           <w:szCs w:val="28"/>
+        </w:rPr>
+        <w:t xml:space="preserve">высокое значение </w:t>
+      </w:r>
+      <w:r>
+        <w:rPr>
+          <w:rFonts w:ascii="Times New Roman" w:hAnsi="Times New Roman" w:cs="Times New Roman"/>
+          <w:sz w:val="28"/>
+          <w:szCs w:val="28"/>
           <w:lang w:val="en-US"/>
         </w:rPr>
         <w:t>F</w:t>
@@ -29887,7 +29895,7 @@
           <w:sz w:val="28"/>
           <w:szCs w:val="28"/>
         </w:rPr>
-        <w:t xml:space="preserve"> помог модели в подборе релевантных признаков, что положительно </w:t>
+        <w:t xml:space="preserve"> помог модели в подборе релевантных </w:t>
       </w:r>
       <w:r>
         <w:rPr>
@@ -29896,7 +29904,7 @@
           <w:szCs w:val="28"/>
         </w:rPr>
         <w:lastRenderedPageBreak/>
-        <w:t xml:space="preserve">сказалось на производительности модели. Также модель представила </w:t>
+        <w:t xml:space="preserve">признаков, что положительно сказалось на производительности модели. Также модель представила </w:t>
       </w:r>
       <w:r>
         <w:rPr>
@@ -30237,7 +30245,182 @@
           <w:sz w:val="28"/>
           <w:szCs w:val="28"/>
         </w:rPr>
-        <w:t xml:space="preserve">модель не является безошибочной и метод </w:t>
+        <w:t>представленная</w:t>
+      </w:r>
+      <w:r>
+        <w:rPr>
+          <w:rFonts w:ascii="Times New Roman" w:hAnsi="Times New Roman" w:cs="Times New Roman"/>
+          <w:sz w:val="28"/>
+          <w:szCs w:val="28"/>
+        </w:rPr>
+        <w:t xml:space="preserve"> </w:t>
+      </w:r>
+      <w:r>
+        <w:rPr>
+          <w:rFonts w:ascii="Times New Roman" w:hAnsi="Times New Roman" w:cs="Times New Roman"/>
+          <w:sz w:val="28"/>
+          <w:szCs w:val="28"/>
+        </w:rPr>
+        <w:t>модель не является безошибочной. На</w:t>
+      </w:r>
+      <w:r>
+        <w:rPr>
+          <w:rFonts w:ascii="Times New Roman" w:hAnsi="Times New Roman" w:cs="Times New Roman"/>
+          <w:sz w:val="28"/>
+          <w:szCs w:val="28"/>
+        </w:rPr>
+        <w:t xml:space="preserve"> </w:t>
+      </w:r>
+      <w:r>
+        <w:rPr>
+          <w:rFonts w:ascii="Times New Roman" w:hAnsi="Times New Roman" w:cs="Times New Roman"/>
+          <w:sz w:val="28"/>
+          <w:szCs w:val="28"/>
+        </w:rPr>
+        <w:t>рисунке</w:t>
+      </w:r>
+      <w:r>
+        <w:rPr>
+          <w:rFonts w:ascii="Times New Roman" w:hAnsi="Times New Roman" w:cs="Times New Roman"/>
+          <w:sz w:val="28"/>
+          <w:szCs w:val="28"/>
+        </w:rPr>
+        <w:t xml:space="preserve"> </w:t>
+      </w:r>
+      <w:r>
+        <w:rPr>
+          <w:rFonts w:ascii="Times New Roman" w:hAnsi="Times New Roman" w:cs="Times New Roman"/>
+          <w:sz w:val="28"/>
+          <w:szCs w:val="28"/>
+        </w:rPr>
+        <w:t xml:space="preserve"> </w:t>
+      </w:r>
+      <w:r>
+        <w:rPr>
+          <w:rFonts w:ascii="Times New Roman" w:hAnsi="Times New Roman" w:cs="Times New Roman"/>
+          <w:sz w:val="28"/>
+          <w:szCs w:val="28"/>
+        </w:rPr>
+        <w:fldChar w:fldCharType="begin"/>
+      </w:r>
+      <w:r>
+        <w:rPr>
+          <w:rFonts w:ascii="Times New Roman" w:hAnsi="Times New Roman" w:cs="Times New Roman"/>
+          <w:sz w:val="28"/>
+          <w:szCs w:val="28"/>
+        </w:rPr>
+        <w:instrText xml:space="preserve"> REF _Ref197860471 \h  \</w:instrText>
+      </w:r>
+      <w:r>
+        <w:rPr>
+          <w:rFonts w:ascii="Times New Roman" w:hAnsi="Times New Roman" w:cs="Times New Roman"/>
+          <w:sz w:val="28"/>
+          <w:szCs w:val="28"/>
+        </w:rPr>
+        <w:instrText xml:space="preserve"># \0 </w:instrText>
+      </w:r>
+      <w:r>
+        <w:rPr>
+          <w:rFonts w:ascii="Times New Roman" w:hAnsi="Times New Roman" w:cs="Times New Roman"/>
+          <w:sz w:val="28"/>
+          <w:szCs w:val="28"/>
+        </w:rPr>
+      </w:r>
+      <w:r>
+        <w:rPr>
+          <w:rFonts w:ascii="Times New Roman" w:hAnsi="Times New Roman" w:cs="Times New Roman"/>
+          <w:sz w:val="28"/>
+          <w:szCs w:val="28"/>
+        </w:rPr>
+        <w:fldChar w:fldCharType="separate"/>
+      </w:r>
+      <w:r>
+        <w:rPr>
+          <w:rFonts w:ascii="Times New Roman" w:hAnsi="Times New Roman" w:cs="Times New Roman"/>
+          <w:sz w:val="28"/>
+          <w:szCs w:val="28"/>
+        </w:rPr>
+        <w:t>7</w:t>
+      </w:r>
+      <w:r>
+        <w:rPr>
+          <w:rFonts w:ascii="Times New Roman" w:hAnsi="Times New Roman" w:cs="Times New Roman"/>
+          <w:sz w:val="28"/>
+          <w:szCs w:val="28"/>
+        </w:rPr>
+        <w:fldChar w:fldCharType="end"/>
+      </w:r>
+      <w:r>
+        <w:rPr>
+          <w:rFonts w:ascii="Times New Roman" w:hAnsi="Times New Roman" w:cs="Times New Roman"/>
+          <w:sz w:val="28"/>
+          <w:szCs w:val="28"/>
+        </w:rPr>
+        <w:t xml:space="preserve"> </w:t>
+      </w:r>
+      <w:r>
+        <w:rPr>
+          <w:rFonts w:ascii="Times New Roman" w:hAnsi="Times New Roman" w:cs="Times New Roman"/>
+          <w:sz w:val="28"/>
+          <w:szCs w:val="28"/>
+        </w:rPr>
+        <w:t>представлен</w:t>
+      </w:r>
+      <w:r>
+        <w:rPr>
+          <w:rFonts w:ascii="Times New Roman" w:hAnsi="Times New Roman" w:cs="Times New Roman"/>
+          <w:sz w:val="28"/>
+          <w:szCs w:val="28"/>
+        </w:rPr>
+        <w:t xml:space="preserve"> </w:t>
+      </w:r>
+      <w:r>
+        <w:rPr>
+          <w:rFonts w:ascii="Times New Roman" w:hAnsi="Times New Roman" w:cs="Times New Roman"/>
+          <w:sz w:val="28"/>
+          <w:szCs w:val="28"/>
+        </w:rPr>
+        <w:t>один</w:t>
+      </w:r>
+      <w:r>
+        <w:rPr>
+          <w:rFonts w:ascii="Times New Roman" w:hAnsi="Times New Roman" w:cs="Times New Roman"/>
+          <w:sz w:val="28"/>
+          <w:szCs w:val="28"/>
+        </w:rPr>
+        <w:t xml:space="preserve"> </w:t>
+      </w:r>
+      <w:r>
+        <w:rPr>
+          <w:rFonts w:ascii="Times New Roman" w:hAnsi="Times New Roman" w:cs="Times New Roman"/>
+          <w:sz w:val="28"/>
+          <w:szCs w:val="28"/>
+        </w:rPr>
+        <w:t>из</w:t>
+      </w:r>
+      <w:r>
+        <w:rPr>
+          <w:rFonts w:ascii="Times New Roman" w:hAnsi="Times New Roman" w:cs="Times New Roman"/>
+          <w:sz w:val="28"/>
+          <w:szCs w:val="28"/>
+        </w:rPr>
+        <w:t xml:space="preserve"> </w:t>
+      </w:r>
+      <w:r>
+        <w:rPr>
+          <w:rFonts w:ascii="Times New Roman" w:hAnsi="Times New Roman" w:cs="Times New Roman"/>
+          <w:sz w:val="28"/>
+          <w:szCs w:val="28"/>
+        </w:rPr>
+        <w:t>неудачных случаев</w:t>
+      </w:r>
+      <w:r>
+        <w:rPr>
+          <w:rFonts w:ascii="Times New Roman" w:hAnsi="Times New Roman" w:cs="Times New Roman"/>
+          <w:sz w:val="28"/>
+          <w:szCs w:val="28"/>
+        </w:rPr>
+        <w:t xml:space="preserve">, когда метод </w:t>
       </w:r>
       <w:r>
         <w:rPr>
@@ -30254,167 +30437,7 @@
           <w:sz w:val="28"/>
           <w:szCs w:val="28"/>
         </w:rPr>
-        <w:t xml:space="preserve"> иногда может выдавать неверные интерпретации. На</w:t>
-      </w:r>
-      <w:r>
-        <w:rPr>
-          <w:rFonts w:ascii="Times New Roman" w:hAnsi="Times New Roman" w:cs="Times New Roman"/>
-          <w:sz w:val="28"/>
-          <w:szCs w:val="28"/>
-        </w:rPr>
-        <w:t xml:space="preserve"> </w:t>
-      </w:r>
-      <w:r>
-        <w:rPr>
-          <w:rFonts w:ascii="Times New Roman" w:hAnsi="Times New Roman" w:cs="Times New Roman"/>
-          <w:sz w:val="28"/>
-          <w:szCs w:val="28"/>
-        </w:rPr>
-        <w:t>рисунке</w:t>
-      </w:r>
-      <w:r>
-        <w:rPr>
-          <w:rFonts w:ascii="Times New Roman" w:hAnsi="Times New Roman" w:cs="Times New Roman"/>
-          <w:sz w:val="28"/>
-          <w:szCs w:val="28"/>
-        </w:rPr>
-        <w:t xml:space="preserve"> </w:t>
-      </w:r>
-      <w:r>
-        <w:rPr>
-          <w:rFonts w:ascii="Times New Roman" w:hAnsi="Times New Roman" w:cs="Times New Roman"/>
-          <w:sz w:val="28"/>
-          <w:szCs w:val="28"/>
-        </w:rPr>
-        <w:fldChar w:fldCharType="begin"/>
-      </w:r>
-      <w:r>
-        <w:rPr>
-          <w:rFonts w:ascii="Times New Roman" w:hAnsi="Times New Roman" w:cs="Times New Roman"/>
-          <w:sz w:val="28"/>
-          <w:szCs w:val="28"/>
-        </w:rPr>
-        <w:instrText xml:space="preserve"> REF _Ref197378000 </w:instrText>
-      </w:r>
-      <w:r>
-        <w:rPr>
-          <w:rFonts w:ascii="Times New Roman" w:hAnsi="Times New Roman" w:cs="Times New Roman"/>
-          <w:sz w:val="28"/>
-          <w:szCs w:val="28"/>
-        </w:rPr>
-        <w:instrText>\</w:instrText>
-      </w:r>
-      <w:r>
-        <w:rPr>
-          <w:rFonts w:ascii="Times New Roman" w:hAnsi="Times New Roman" w:cs="Times New Roman"/>
-          <w:sz w:val="28"/>
-          <w:szCs w:val="28"/>
-          <w:lang w:val="en-US"/>
-        </w:rPr>
-        <w:instrText>h</w:instrText>
-      </w:r>
-      <w:r>
-        <w:rPr>
-          <w:rFonts w:ascii="Times New Roman" w:hAnsi="Times New Roman" w:cs="Times New Roman"/>
-          <w:sz w:val="28"/>
-          <w:szCs w:val="28"/>
-        </w:rPr>
-        <w:instrText xml:space="preserve"> \# \0</w:instrText>
-      </w:r>
-      <w:r>
-        <w:rPr>
-          <w:rFonts w:ascii="Times New Roman" w:hAnsi="Times New Roman" w:cs="Times New Roman"/>
-          <w:sz w:val="28"/>
-          <w:szCs w:val="28"/>
-        </w:rPr>
-      </w:r>
-      <w:r>
-        <w:rPr>
-          <w:rFonts w:ascii="Times New Roman" w:hAnsi="Times New Roman" w:cs="Times New Roman"/>
-          <w:sz w:val="28"/>
-          <w:szCs w:val="28"/>
-        </w:rPr>
-        <w:fldChar w:fldCharType="separate"/>
-      </w:r>
-      <w:r>
-        <w:rPr>
-          <w:rFonts w:ascii="Times New Roman" w:hAnsi="Times New Roman" w:cs="Times New Roman"/>
-          <w:sz w:val="28"/>
-          <w:szCs w:val="28"/>
-        </w:rPr>
-        <w:t>7</w:t>
-      </w:r>
-      <w:r>
-        <w:rPr>
-          <w:rFonts w:ascii="Times New Roman" w:hAnsi="Times New Roman" w:cs="Times New Roman"/>
-          <w:sz w:val="28"/>
-          <w:szCs w:val="28"/>
-        </w:rPr>
-        <w:fldChar w:fldCharType="end"/>
-      </w:r>
-      <w:r>
-        <w:rPr>
-          <w:rFonts w:ascii="Times New Roman" w:hAnsi="Times New Roman" w:cs="Times New Roman"/>
-          <w:sz w:val="28"/>
-          <w:szCs w:val="28"/>
-        </w:rPr>
-        <w:t xml:space="preserve"> </w:t>
-      </w:r>
-      <w:r>
-        <w:rPr>
-          <w:rFonts w:ascii="Times New Roman" w:hAnsi="Times New Roman" w:cs="Times New Roman"/>
-          <w:sz w:val="28"/>
-          <w:szCs w:val="28"/>
-        </w:rPr>
-        <w:t>представлен</w:t>
-      </w:r>
-      <w:r>
-        <w:rPr>
-          <w:rFonts w:ascii="Times New Roman" w:hAnsi="Times New Roman" w:cs="Times New Roman"/>
-          <w:sz w:val="28"/>
-          <w:szCs w:val="28"/>
-        </w:rPr>
-        <w:t xml:space="preserve"> </w:t>
-      </w:r>
-      <w:r>
-        <w:rPr>
-          <w:rFonts w:ascii="Times New Roman" w:hAnsi="Times New Roman" w:cs="Times New Roman"/>
-          <w:sz w:val="28"/>
-          <w:szCs w:val="28"/>
-        </w:rPr>
-        <w:t>один</w:t>
-      </w:r>
-      <w:r>
-        <w:rPr>
-          <w:rFonts w:ascii="Times New Roman" w:hAnsi="Times New Roman" w:cs="Times New Roman"/>
-          <w:sz w:val="28"/>
-          <w:szCs w:val="28"/>
-        </w:rPr>
-        <w:t xml:space="preserve"> </w:t>
-      </w:r>
-      <w:r>
-        <w:rPr>
-          <w:rFonts w:ascii="Times New Roman" w:hAnsi="Times New Roman" w:cs="Times New Roman"/>
-          <w:sz w:val="28"/>
-          <w:szCs w:val="28"/>
-        </w:rPr>
-        <w:t>из</w:t>
-      </w:r>
-      <w:r>
-        <w:rPr>
-          <w:rFonts w:ascii="Times New Roman" w:hAnsi="Times New Roman" w:cs="Times New Roman"/>
-          <w:sz w:val="28"/>
-          <w:szCs w:val="28"/>
-        </w:rPr>
-        <w:t xml:space="preserve"> </w:t>
-      </w:r>
-      <w:r>
-        <w:rPr>
-          <w:rFonts w:ascii="Times New Roman" w:hAnsi="Times New Roman" w:cs="Times New Roman"/>
-          <w:sz w:val="28"/>
-          <w:szCs w:val="28"/>
-        </w:rPr>
-        <w:t>неудачных случаев интерпретации</w:t>
+        <w:t xml:space="preserve"> представил неверную интерпретацию</w:t>
       </w:r>
       <w:r>
         <w:rPr>
@@ -30440,7 +30463,55 @@
           <w:sz w:val="28"/>
           <w:szCs w:val="28"/>
         </w:rPr>
-        <w:t>, что свидетельствует о плохой оксигенации сердечной мышцы</w:t>
+        <w:t xml:space="preserve">, что </w:t>
+      </w:r>
+      <w:r>
+        <w:rPr>
+          <w:rFonts w:ascii="Times New Roman" w:hAnsi="Times New Roman" w:cs="Times New Roman"/>
+          <w:sz w:val="28"/>
+          <w:szCs w:val="28"/>
+        </w:rPr>
+        <w:t>демонстрирует</w:t>
+      </w:r>
+      <w:r>
+        <w:rPr>
+          <w:rFonts w:ascii="Times New Roman" w:hAnsi="Times New Roman" w:cs="Times New Roman"/>
+          <w:sz w:val="28"/>
+          <w:szCs w:val="28"/>
+        </w:rPr>
+        <w:t xml:space="preserve"> плох</w:t>
+      </w:r>
+      <w:r>
+        <w:rPr>
+          <w:rFonts w:ascii="Times New Roman" w:hAnsi="Times New Roman" w:cs="Times New Roman"/>
+          <w:sz w:val="28"/>
+          <w:szCs w:val="28"/>
+        </w:rPr>
+        <w:t>ую</w:t>
+      </w:r>
+      <w:r>
+        <w:rPr>
+          <w:rFonts w:ascii="Times New Roman" w:hAnsi="Times New Roman" w:cs="Times New Roman"/>
+          <w:sz w:val="28"/>
+          <w:szCs w:val="28"/>
+        </w:rPr>
+        <w:t xml:space="preserve"> оксигенаци</w:t>
+      </w:r>
+      <w:r>
+        <w:rPr>
+          <w:rFonts w:ascii="Times New Roman" w:hAnsi="Times New Roman" w:cs="Times New Roman"/>
+          <w:sz w:val="28"/>
+          <w:szCs w:val="28"/>
+        </w:rPr>
+        <w:t>ю</w:t>
+      </w:r>
+      <w:r>
+        <w:rPr>
+          <w:rFonts w:ascii="Times New Roman" w:hAnsi="Times New Roman" w:cs="Times New Roman"/>
+          <w:sz w:val="28"/>
+          <w:szCs w:val="28"/>
+        </w:rPr>
+        <w:t xml:space="preserve"> сердечной мышцы</w:t>
       </w:r>
       <w:r>
         <w:rPr>
@@ -30519,14 +30590,16 @@
         <w:keepNext/>
         <w:widowControl w:val="0"/>
         <w:spacing w:before="240" w:line="360" w:lineRule="auto"/>
-        <w:ind w:firstLine="709"/>
         <w:jc w:val="both"/>
-        <w:rPr>
-          <w:rFonts w:ascii="Times New Roman" w:hAnsi="Times New Roman" w:cs="Times New Roman"/>
-          <w:sz w:val="28"/>
-          <w:szCs w:val="28"/>
-        </w:rPr>
-      </w:pPr>
+      </w:pPr>
+      <w:r>
+        <w:rPr>
+          <w:rFonts w:ascii="Times New Roman" w:hAnsi="Times New Roman" w:cs="Times New Roman"/>
+          <w:sz w:val="28"/>
+          <w:szCs w:val="28"/>
+        </w:rPr>
+        <w:tab/>
+      </w:r>
       <w:r>
         <w:rPr>
           <w:rFonts w:ascii="Times New Roman" w:hAnsi="Times New Roman" w:cs="Times New Roman"/>
@@ -30634,6 +30707,48 @@
           <w:szCs w:val="28"/>
         </w:rPr>
         <w:t xml:space="preserve"> классификацией большинства классов, поскольку модель изначально была</w:t>
+      </w:r>
+      <w:r>
+        <w:rPr>
+          <w:rFonts w:ascii="Times New Roman" w:hAnsi="Times New Roman" w:cs="Times New Roman"/>
+          <w:sz w:val="28"/>
+          <w:szCs w:val="28"/>
+        </w:rPr>
+        <w:t xml:space="preserve"> </w:t>
+      </w:r>
+      <w:r>
+        <w:rPr>
+          <w:rFonts w:ascii="Times New Roman" w:hAnsi="Times New Roman" w:cs="Times New Roman"/>
+          <w:sz w:val="28"/>
+          <w:szCs w:val="28"/>
+        </w:rPr>
+        <w:t xml:space="preserve">разработана под бинарную классификацию. Блок </w:t>
+      </w:r>
+      <w:r>
+        <w:rPr>
+          <w:rFonts w:ascii="Times New Roman" w:hAnsi="Times New Roman" w:cs="Times New Roman"/>
+          <w:sz w:val="28"/>
+          <w:szCs w:val="28"/>
+        </w:rPr>
+        <w:t xml:space="preserve">LSTM не дал преимуществ, так как при несбалансированности классов </w:t>
+      </w:r>
+      <w:proofErr w:type="spellStart"/>
+      <w:r>
+        <w:rPr>
+          <w:rFonts w:ascii="Times New Roman" w:hAnsi="Times New Roman" w:cs="Times New Roman"/>
+          <w:sz w:val="28"/>
+          <w:szCs w:val="28"/>
+        </w:rPr>
+        <w:t>батчи</w:t>
+      </w:r>
+      <w:proofErr w:type="spellEnd"/>
+      <w:r>
+        <w:rPr>
+          <w:rFonts w:ascii="Times New Roman" w:hAnsi="Times New Roman" w:cs="Times New Roman"/>
+          <w:sz w:val="28"/>
+          <w:szCs w:val="28"/>
+        </w:rPr>
+        <w:t xml:space="preserve"> часто не содержат примеры редких </w:t>
       </w:r>
       <w:r>
         <w:rPr>
@@ -30645,10 +30760,10 @@
         </w:rPr>
         <w:lastRenderedPageBreak/>
         <w:drawing>
-          <wp:inline distT="0" distB="0" distL="0" distR="0" wp14:anchorId="08B1AB81" wp14:editId="49994430">
-            <wp:extent cx="5940425" cy="6024880"/>
-            <wp:effectExtent l="0" t="0" r="3175" b="0"/>
-            <wp:docPr id="532101646" name="Рисунок 2" descr="Изображение выглядит как текст, снимок экрана, Шрифт, число&#10;&#10;Контент, сгенерированный ИИ, может содержать ошибки."/>
+          <wp:inline distT="0" distB="0" distL="0" distR="0" wp14:anchorId="34543974" wp14:editId="047EEE68">
+            <wp:extent cx="5939790" cy="6024236"/>
+            <wp:effectExtent l="0" t="0" r="3810" b="0"/>
+            <wp:docPr id="1804465356" name="Рисунок 2" descr="Изображение выглядит как текст, снимок экрана, Шрифт, число&#10;&#10;Контент, сгенерированный ИИ, может содержать ошибки."/>
             <wp:cNvGraphicFramePr>
               <a:graphicFrameLocks xmlns:a="http://schemas.openxmlformats.org/drawingml/2006/main" noChangeAspect="1"/>
             </wp:cNvGraphicFramePr>
@@ -30674,7 +30789,7 @@
                   <pic:spPr>
                     <a:xfrm>
                       <a:off x="0" y="0"/>
-                      <a:ext cx="5940425" cy="6024880"/>
+                      <a:ext cx="5939790" cy="6024236"/>
                     </a:xfrm>
                     <a:prstGeom prst="rect">
                       <a:avLst/>
@@ -30689,6 +30804,105 @@
     </w:p>
     <w:p>
       <w:pPr>
+        <w:jc w:val="both"/>
+        <w:rPr>
+          <w:rFonts w:ascii="Times New Roman" w:hAnsi="Times New Roman" w:cs="Times New Roman"/>
+          <w:sz w:val="28"/>
+          <w:szCs w:val="28"/>
+        </w:rPr>
+      </w:pPr>
+      <w:r>
+        <w:rPr>
+          <w:rFonts w:ascii="Times New Roman" w:hAnsi="Times New Roman" w:cs="Times New Roman"/>
+          <w:sz w:val="28"/>
+          <w:szCs w:val="28"/>
+          <w:lang w:val="en-US"/>
+        </w:rPr>
+        <w:tab/>
+      </w:r>
+      <w:bookmarkStart w:id="23" w:name="_Ref197860471"/>
+      <w:r>
+        <w:rPr>
+          <w:rFonts w:ascii="Times New Roman" w:hAnsi="Times New Roman" w:cs="Times New Roman"/>
+          <w:sz w:val="28"/>
+          <w:szCs w:val="28"/>
+        </w:rPr>
+        <w:t xml:space="preserve">Рисунок </w:t>
+      </w:r>
+      <w:r>
+        <w:rPr>
+          <w:rFonts w:ascii="Times New Roman" w:hAnsi="Times New Roman" w:cs="Times New Roman"/>
+          <w:sz w:val="28"/>
+          <w:szCs w:val="28"/>
+        </w:rPr>
+        <w:fldChar w:fldCharType="begin"/>
+      </w:r>
+      <w:r>
+        <w:rPr>
+          <w:rFonts w:ascii="Times New Roman" w:hAnsi="Times New Roman" w:cs="Times New Roman"/>
+          <w:sz w:val="28"/>
+          <w:szCs w:val="28"/>
+        </w:rPr>
+        <w:instrText xml:space="preserve"> SEQ Рисунок \* ARABIC </w:instrText>
+      </w:r>
+      <w:r>
+        <w:rPr>
+          <w:rFonts w:ascii="Times New Roman" w:hAnsi="Times New Roman" w:cs="Times New Roman"/>
+          <w:sz w:val="28"/>
+          <w:szCs w:val="28"/>
+        </w:rPr>
+        <w:fldChar w:fldCharType="separate"/>
+      </w:r>
+      <w:r>
+        <w:rPr>
+          <w:rFonts w:ascii="Times New Roman" w:hAnsi="Times New Roman" w:cs="Times New Roman"/>
+          <w:noProof/>
+          <w:sz w:val="28"/>
+          <w:szCs w:val="28"/>
+        </w:rPr>
+        <w:t>7</w:t>
+      </w:r>
+      <w:r>
+        <w:rPr>
+          <w:rFonts w:ascii="Times New Roman" w:hAnsi="Times New Roman" w:cs="Times New Roman"/>
+          <w:sz w:val="28"/>
+          <w:szCs w:val="28"/>
+        </w:rPr>
+        <w:fldChar w:fldCharType="end"/>
+      </w:r>
+      <w:bookmarkEnd w:id="23"/>
+      <w:r>
+        <w:rPr>
+          <w:rFonts w:ascii="Times New Roman" w:hAnsi="Times New Roman" w:cs="Times New Roman"/>
+          <w:sz w:val="28"/>
+          <w:szCs w:val="28"/>
+          <w:lang w:val="en-US"/>
+        </w:rPr>
+        <w:t>: Неудачные случаи интерпретации [13].</w:t>
+      </w:r>
+    </w:p>
+    <w:p>
+      <w:pPr>
+        <w:widowControl w:val="0"/>
+        <w:spacing w:before="240" w:line="360" w:lineRule="auto"/>
+        <w:jc w:val="both"/>
+        <w:rPr>
+          <w:rFonts w:ascii="Times New Roman" w:hAnsi="Times New Roman" w:cs="Times New Roman"/>
+          <w:sz w:val="28"/>
+          <w:szCs w:val="28"/>
+        </w:rPr>
+      </w:pPr>
+      <w:r>
+        <w:rPr>
+          <w:rFonts w:ascii="Times New Roman" w:hAnsi="Times New Roman" w:cs="Times New Roman"/>
+          <w:sz w:val="28"/>
+          <w:szCs w:val="28"/>
+        </w:rPr>
+        <w:t>классов, а обучение LSTM особенно чувствительно к отсутствию последовательных, репрезентативных примеров. В результате модель плохо захватывает временные зависимости, характерные для малочисленных классов.</w:t>
+      </w:r>
+    </w:p>
+    <w:p>
+      <w:pPr>
         <w:spacing w:line="360" w:lineRule="auto"/>
         <w:ind w:firstLine="709"/>
         <w:jc w:val="both"/>
@@ -30698,178 +30912,13 @@
           <w:szCs w:val="28"/>
         </w:rPr>
       </w:pPr>
-      <w:bookmarkStart w:id="23" w:name="_Ref197378000"/>
-      <w:r>
-        <w:rPr>
-          <w:rFonts w:ascii="Times New Roman" w:hAnsi="Times New Roman" w:cs="Times New Roman"/>
-          <w:sz w:val="28"/>
-          <w:szCs w:val="28"/>
-        </w:rPr>
-        <w:t xml:space="preserve">Рисунок </w:t>
-      </w:r>
-      <w:r>
-        <w:rPr>
-          <w:rFonts w:ascii="Times New Roman" w:hAnsi="Times New Roman" w:cs="Times New Roman"/>
-          <w:sz w:val="28"/>
-          <w:szCs w:val="28"/>
-        </w:rPr>
-        <w:fldChar w:fldCharType="begin"/>
-      </w:r>
-      <w:r>
-        <w:rPr>
-          <w:rFonts w:ascii="Times New Roman" w:hAnsi="Times New Roman" w:cs="Times New Roman"/>
-          <w:sz w:val="28"/>
-          <w:szCs w:val="28"/>
-        </w:rPr>
-        <w:instrText xml:space="preserve"> SEQ Рисунок \* ARABIC </w:instrText>
-      </w:r>
-      <w:r>
-        <w:rPr>
-          <w:rFonts w:ascii="Times New Roman" w:hAnsi="Times New Roman" w:cs="Times New Roman"/>
-          <w:sz w:val="28"/>
-          <w:szCs w:val="28"/>
-        </w:rPr>
-        <w:fldChar w:fldCharType="separate"/>
-      </w:r>
-      <w:r>
-        <w:rPr>
-          <w:rFonts w:ascii="Times New Roman" w:hAnsi="Times New Roman" w:cs="Times New Roman"/>
-          <w:noProof/>
-          <w:sz w:val="28"/>
-          <w:szCs w:val="28"/>
-        </w:rPr>
-        <w:t>7</w:t>
-      </w:r>
-      <w:r>
-        <w:rPr>
-          <w:rFonts w:ascii="Times New Roman" w:hAnsi="Times New Roman" w:cs="Times New Roman"/>
-          <w:sz w:val="28"/>
-          <w:szCs w:val="28"/>
-        </w:rPr>
-        <w:fldChar w:fldCharType="end"/>
-      </w:r>
-      <w:bookmarkEnd w:id="23"/>
-      <w:r>
-        <w:rPr>
-          <w:rFonts w:ascii="Times New Roman" w:hAnsi="Times New Roman" w:cs="Times New Roman"/>
-          <w:sz w:val="28"/>
-          <w:szCs w:val="28"/>
-        </w:rPr>
-        <w:t xml:space="preserve">: </w:t>
-      </w:r>
-      <w:r>
-        <w:rPr>
-          <w:rFonts w:ascii="Times New Roman" w:hAnsi="Times New Roman" w:cs="Times New Roman"/>
-          <w:sz w:val="28"/>
-          <w:szCs w:val="28"/>
-        </w:rPr>
-        <w:t xml:space="preserve">Неудачные случаи интерпретации </w:t>
-      </w:r>
-      <w:r>
-        <w:rPr>
-          <w:rFonts w:ascii="Times New Roman" w:hAnsi="Times New Roman" w:cs="Times New Roman"/>
-          <w:sz w:val="28"/>
-          <w:szCs w:val="28"/>
-        </w:rPr>
-        <w:t>[</w:t>
-      </w:r>
-      <w:r>
-        <w:rPr>
-          <w:rFonts w:ascii="Times New Roman" w:hAnsi="Times New Roman" w:cs="Times New Roman"/>
-          <w:sz w:val="28"/>
-          <w:szCs w:val="28"/>
-        </w:rPr>
-        <w:fldChar w:fldCharType="begin"/>
-      </w:r>
-      <w:r>
-        <w:rPr>
-          <w:rFonts w:ascii="Times New Roman" w:hAnsi="Times New Roman" w:cs="Times New Roman"/>
-          <w:sz w:val="28"/>
-          <w:szCs w:val="28"/>
-        </w:rPr>
-        <w:instrText xml:space="preserve"> REF _Ref197374839 \r \h  \* MERGEFORMAT </w:instrText>
-      </w:r>
-      <w:r>
-        <w:rPr>
-          <w:rFonts w:ascii="Times New Roman" w:hAnsi="Times New Roman" w:cs="Times New Roman"/>
-          <w:sz w:val="28"/>
-          <w:szCs w:val="28"/>
-        </w:rPr>
-      </w:r>
-      <w:r>
-        <w:rPr>
-          <w:rFonts w:ascii="Times New Roman" w:hAnsi="Times New Roman" w:cs="Times New Roman"/>
-          <w:sz w:val="28"/>
-          <w:szCs w:val="28"/>
-        </w:rPr>
-        <w:fldChar w:fldCharType="separate"/>
-      </w:r>
-      <w:r>
-        <w:rPr>
-          <w:rFonts w:ascii="Times New Roman" w:hAnsi="Times New Roman" w:cs="Times New Roman"/>
-          <w:sz w:val="28"/>
-          <w:szCs w:val="28"/>
-        </w:rPr>
-        <w:t>13</w:t>
-      </w:r>
-      <w:r>
-        <w:rPr>
-          <w:rFonts w:ascii="Times New Roman" w:hAnsi="Times New Roman" w:cs="Times New Roman"/>
-          <w:sz w:val="28"/>
-          <w:szCs w:val="28"/>
-        </w:rPr>
-        <w:fldChar w:fldCharType="end"/>
-      </w:r>
-      <w:r>
-        <w:rPr>
-          <w:rFonts w:ascii="Times New Roman" w:hAnsi="Times New Roman" w:cs="Times New Roman"/>
-          <w:sz w:val="28"/>
-          <w:szCs w:val="28"/>
-        </w:rPr>
-        <w:t>].</w:t>
-      </w:r>
-    </w:p>
-    <w:p>
-      <w:pPr>
-        <w:spacing w:before="240" w:line="360" w:lineRule="auto"/>
-        <w:jc w:val="both"/>
-        <w:rPr>
-          <w:rFonts w:ascii="Times New Roman" w:hAnsi="Times New Roman" w:cs="Times New Roman"/>
-          <w:sz w:val="28"/>
-          <w:szCs w:val="28"/>
-        </w:rPr>
-      </w:pPr>
-      <w:r>
-        <w:rPr>
-          <w:rFonts w:ascii="Times New Roman" w:hAnsi="Times New Roman" w:cs="Times New Roman"/>
-          <w:sz w:val="28"/>
-          <w:szCs w:val="28"/>
-        </w:rPr>
-        <w:t>разработана</w:t>
-      </w:r>
-      <w:r>
-        <w:rPr>
-          <w:rFonts w:ascii="Times New Roman" w:hAnsi="Times New Roman" w:cs="Times New Roman"/>
-          <w:sz w:val="28"/>
-          <w:szCs w:val="28"/>
-        </w:rPr>
-        <w:t xml:space="preserve"> под бинарную классификацию. </w:t>
-      </w:r>
-      <w:r>
-        <w:rPr>
-          <w:rFonts w:ascii="Times New Roman" w:hAnsi="Times New Roman" w:cs="Times New Roman"/>
-          <w:sz w:val="28"/>
-          <w:szCs w:val="28"/>
-        </w:rPr>
-        <w:t xml:space="preserve">Блок </w:t>
-      </w:r>
-      <w:r>
-        <w:rPr>
-          <w:rFonts w:ascii="Times New Roman" w:hAnsi="Times New Roman" w:cs="Times New Roman"/>
-          <w:sz w:val="28"/>
-          <w:szCs w:val="28"/>
-        </w:rPr>
-        <w:t xml:space="preserve">LSTM не дал преимуществ, так как при несбалансированности классов </w:t>
+      <w:r>
+        <w:rPr>
+          <w:rFonts w:ascii="Times New Roman" w:hAnsi="Times New Roman" w:cs="Times New Roman"/>
+          <w:sz w:val="28"/>
+          <w:szCs w:val="28"/>
+        </w:rPr>
+        <w:t xml:space="preserve">Модель на основе 1D CNN с использованием интерпретируемого метода </w:t>
       </w:r>
       <w:proofErr w:type="spellStart"/>
       <w:r>
@@ -30878,7 +30927,7 @@
           <w:sz w:val="28"/>
           <w:szCs w:val="28"/>
         </w:rPr>
-        <w:t>батчи</w:t>
+        <w:t>Grad</w:t>
       </w:r>
       <w:proofErr w:type="spellEnd"/>
       <w:r>
@@ -30887,20 +30936,16 @@
           <w:sz w:val="28"/>
           <w:szCs w:val="28"/>
         </w:rPr>
-        <w:t xml:space="preserve"> часто не содержат примеры редких классов, а обучение LSTM особенно чувствительно к отсутствию последовательных, репрезентативных примеров. В результате модель плохо захватывает временные зависимости, характерные для малочисленных классов.</w:t>
-      </w:r>
-    </w:p>
-    <w:p>
-      <w:pPr>
-        <w:spacing w:line="360" w:lineRule="auto"/>
-        <w:ind w:firstLine="709"/>
-        <w:jc w:val="both"/>
-        <w:rPr>
-          <w:rFonts w:ascii="Times New Roman" w:hAnsi="Times New Roman" w:cs="Times New Roman"/>
-          <w:sz w:val="28"/>
-          <w:szCs w:val="28"/>
-        </w:rPr>
-      </w:pPr>
+        <w:t xml:space="preserve">-CAM продемонстрировала высокие значения всех основных показателей качества. Эти показатели значительно превосходят результаты модели </w:t>
+      </w:r>
+      <w:r>
+        <w:rPr>
+          <w:rFonts w:ascii="Times New Roman" w:hAnsi="Times New Roman" w:cs="Times New Roman"/>
+          <w:sz w:val="28"/>
+          <w:szCs w:val="28"/>
+        </w:rPr>
+        <w:t xml:space="preserve">на </w:t>
+      </w:r>
       <w:r>
         <w:rPr>
           <w:rFonts w:ascii="Times New Roman" w:hAnsi="Times New Roman" w:cs="Times New Roman"/>
@@ -30908,33 +30953,7 @@
           <w:szCs w:val="28"/>
         </w:rPr>
         <w:lastRenderedPageBreak/>
-        <w:t xml:space="preserve">Модель на основе 1D CNN с использованием интерпретируемого метода </w:t>
-      </w:r>
-      <w:proofErr w:type="spellStart"/>
-      <w:r>
-        <w:rPr>
-          <w:rFonts w:ascii="Times New Roman" w:hAnsi="Times New Roman" w:cs="Times New Roman"/>
-          <w:sz w:val="28"/>
-          <w:szCs w:val="28"/>
-        </w:rPr>
-        <w:t>Grad</w:t>
-      </w:r>
-      <w:proofErr w:type="spellEnd"/>
-      <w:r>
-        <w:rPr>
-          <w:rFonts w:ascii="Times New Roman" w:hAnsi="Times New Roman" w:cs="Times New Roman"/>
-          <w:sz w:val="28"/>
-          <w:szCs w:val="28"/>
-        </w:rPr>
-        <w:t xml:space="preserve">-CAM продемонстрировала высокие значения всех основных показателей качества. Эти показатели значительно превосходят результаты модели </w:t>
-      </w:r>
-      <w:r>
-        <w:rPr>
-          <w:rFonts w:ascii="Times New Roman" w:hAnsi="Times New Roman" w:cs="Times New Roman"/>
-          <w:sz w:val="28"/>
-          <w:szCs w:val="28"/>
-        </w:rPr>
-        <w:t xml:space="preserve">на основе </w:t>
+        <w:t xml:space="preserve">основе </w:t>
       </w:r>
       <w:r>
         <w:rPr>
@@ -31458,48 +31477,15 @@
         </w:rPr>
         <w:t xml:space="preserve">Рисунок </w:t>
       </w:r>
-      <w:r>
-        <w:rPr>
-          <w:rFonts w:ascii="Times New Roman" w:hAnsi="Times New Roman" w:cs="Times New Roman"/>
-          <w:sz w:val="28"/>
-          <w:szCs w:val="28"/>
-        </w:rPr>
-        <w:fldChar w:fldCharType="begin"/>
-      </w:r>
-      <w:r>
-        <w:rPr>
-          <w:rFonts w:ascii="Times New Roman" w:hAnsi="Times New Roman" w:cs="Times New Roman"/>
-          <w:sz w:val="28"/>
-          <w:szCs w:val="28"/>
-        </w:rPr>
-        <w:instrText xml:space="preserve"> SEQ Рисунок \* ARABIC </w:instrText>
-      </w:r>
-      <w:r>
-        <w:rPr>
-          <w:rFonts w:ascii="Times New Roman" w:hAnsi="Times New Roman" w:cs="Times New Roman"/>
-          <w:sz w:val="28"/>
-          <w:szCs w:val="28"/>
-        </w:rPr>
-        <w:fldChar w:fldCharType="separate"/>
-      </w:r>
-      <w:r>
-        <w:rPr>
-          <w:rFonts w:ascii="Times New Roman" w:hAnsi="Times New Roman" w:cs="Times New Roman"/>
-          <w:noProof/>
+      <w:bookmarkEnd w:id="24"/>
+      <w:r>
+        <w:rPr>
+          <w:rFonts w:ascii="Times New Roman" w:hAnsi="Times New Roman" w:cs="Times New Roman"/>
           <w:sz w:val="28"/>
           <w:szCs w:val="28"/>
         </w:rPr>
         <w:t>8</w:t>
       </w:r>
-      <w:r>
-        <w:rPr>
-          <w:rFonts w:ascii="Times New Roman" w:hAnsi="Times New Roman" w:cs="Times New Roman"/>
-          <w:sz w:val="28"/>
-          <w:szCs w:val="28"/>
-        </w:rPr>
-        <w:fldChar w:fldCharType="end"/>
-      </w:r>
-      <w:bookmarkEnd w:id="24"/>
       <w:r>
         <w:rPr>
           <w:rFonts w:ascii="Times New Roman" w:hAnsi="Times New Roman" w:cs="Times New Roman"/>
@@ -31610,16 +31596,7 @@
           <w:sz w:val="28"/>
           <w:szCs w:val="28"/>
         </w:rPr>
-        <w:t xml:space="preserve"> </w:t>
-      </w:r>
-      <w:r>
-        <w:rPr>
-          <w:rFonts w:ascii="Times New Roman" w:hAnsi="Times New Roman" w:cs="Times New Roman"/>
-          <w:sz w:val="28"/>
-          <w:szCs w:val="28"/>
-        </w:rPr>
-        <w:lastRenderedPageBreak/>
-        <w:t xml:space="preserve">архитектурам (1D CNN) </w:t>
+        <w:t xml:space="preserve"> архитектурам (1D CNN) </w:t>
       </w:r>
       <w:r>
         <w:rPr>
@@ -39530,7 +39507,7 @@
   <w:style w:type="paragraph" w:default="1" w:styleId="a">
     <w:name w:val="Normal"/>
     <w:qFormat/>
-    <w:rsid w:val="00F371A2"/>
+    <w:rsid w:val="008A115E"/>
     <w:rPr>
       <w:kern w:val="0"/>
       <w14:ligatures w14:val="none"/>

</xml_diff>

<commit_message>
update the numbers of pictures
</commit_message>
<xml_diff>
--- a/Власов_АД_Классификация_Аритмий_по_ЭКГ_на_Основе_Глубинного_Обучения.docx
+++ b/Власов_АД_Классификация_Аритмий_по_ЭКГ_на_Основе_Глубинного_Обучения.docx
@@ -110,13 +110,17 @@
         <w:jc w:val="center"/>
         <w:rPr>
           <w:rFonts w:ascii="Times New Roman" w:hAnsi="Times New Roman" w:cs="Times New Roman"/>
-          <w:sz w:val="28"/>
-          <w:szCs w:val="28"/>
-        </w:rPr>
-      </w:pPr>
-      <w:r>
-        <w:rPr>
-          <w:rFonts w:ascii="Times New Roman" w:hAnsi="Times New Roman" w:cs="Times New Roman"/>
+          <w:i/>
+          <w:iCs/>
+          <w:sz w:val="28"/>
+          <w:szCs w:val="28"/>
+        </w:rPr>
+      </w:pPr>
+      <w:r>
+        <w:rPr>
+          <w:rFonts w:ascii="Times New Roman" w:hAnsi="Times New Roman" w:cs="Times New Roman"/>
+          <w:i/>
+          <w:iCs/>
           <w:color w:val="auto"/>
           <w:sz w:val="28"/>
           <w:szCs w:val="28"/>
@@ -126,6 +130,8 @@
       <w:r>
         <w:rPr>
           <w:rFonts w:ascii="Times New Roman" w:hAnsi="Times New Roman" w:cs="Times New Roman"/>
+          <w:i/>
+          <w:iCs/>
           <w:color w:val="auto"/>
           <w:sz w:val="28"/>
           <w:szCs w:val="28"/>
@@ -208,7 +214,15 @@
           <w:sz w:val="28"/>
           <w:szCs w:val="28"/>
         </w:rPr>
-        <w:t>КУРСОВАЯ РАБОТА</w:t>
+        <w:t>К</w:t>
+      </w:r>
+      <w:r>
+        <w:rPr>
+          <w:rFonts w:ascii="Times New Roman" w:hAnsi="Times New Roman" w:cs="Times New Roman"/>
+          <w:sz w:val="28"/>
+          <w:szCs w:val="28"/>
+        </w:rPr>
+        <w:t>урсовая работа</w:t>
       </w:r>
     </w:p>
     <w:p>
@@ -537,7 +551,15 @@
                 <w:sz w:val="28"/>
                 <w:szCs w:val="28"/>
               </w:rPr>
-              <w:t>Научный руководитель</w:t>
+              <w:t>Р</w:t>
+            </w:r>
+            <w:r>
+              <w:rPr>
+                <w:rFonts w:ascii="Times New Roman" w:hAnsi="Times New Roman" w:cs="Times New Roman"/>
+                <w:sz w:val="28"/>
+                <w:szCs w:val="28"/>
+              </w:rPr>
+              <w:t>уководитель</w:t>
             </w:r>
           </w:p>
           <w:p>
@@ -605,8 +627,18 @@
                 <w:sz w:val="28"/>
                 <w:szCs w:val="28"/>
               </w:rPr>
-              <w:t>Бурашников Е.П.</w:t>
+              <w:t xml:space="preserve">Евгений Павлович </w:t>
             </w:r>
+            <w:proofErr w:type="spellStart"/>
+            <w:r>
+              <w:rPr>
+                <w:rFonts w:ascii="Times New Roman" w:hAnsi="Times New Roman" w:cs="Times New Roman"/>
+                <w:sz w:val="28"/>
+                <w:szCs w:val="28"/>
+              </w:rPr>
+              <w:t>Бурашников</w:t>
+            </w:r>
+            <w:proofErr w:type="spellEnd"/>
           </w:p>
         </w:tc>
       </w:tr>
@@ -712,6 +744,7 @@
         <w:t xml:space="preserve"> Код и дополнительные материалы доступны по адресу: </w:t>
       </w:r>
       <w:hyperlink r:id="rId8" w:history="1">
+        <w:proofErr w:type="spellStart"/>
         <w:r>
           <w:rPr>
             <w:rStyle w:val="ad"/>
@@ -721,6 +754,7 @@
           </w:rPr>
           <w:t>GitHub</w:t>
         </w:r>
+        <w:proofErr w:type="spellEnd"/>
       </w:hyperlink>
       <w:r>
         <w:rPr>
@@ -5473,14 +5507,14 @@
           <w:sz w:val="28"/>
           <w:szCs w:val="28"/>
         </w:rPr>
-      </w:r>
-      <w:r>
-        <w:rPr>
-          <w:rFonts w:ascii="Times New Roman" w:hAnsi="Times New Roman" w:cs="Times New Roman"/>
-          <w:sz w:val="28"/>
-          <w:szCs w:val="28"/>
-        </w:rPr>
         <w:instrText xml:space="preserve"> \* MERGEFORMAT </w:instrText>
+      </w:r>
+      <w:r>
+        <w:rPr>
+          <w:rFonts w:ascii="Times New Roman" w:hAnsi="Times New Roman" w:cs="Times New Roman"/>
+          <w:sz w:val="28"/>
+          <w:szCs w:val="28"/>
+        </w:rPr>
       </w:r>
       <w:r>
         <w:rPr>
@@ -5825,14 +5859,14 @@
           <w:sz w:val="28"/>
           <w:szCs w:val="28"/>
         </w:rPr>
-      </w:r>
-      <w:r>
-        <w:rPr>
-          <w:rFonts w:ascii="Times New Roman" w:hAnsi="Times New Roman" w:cs="Times New Roman"/>
-          <w:sz w:val="28"/>
-          <w:szCs w:val="28"/>
-        </w:rPr>
         <w:instrText xml:space="preserve"> \* MERGEFORMAT </w:instrText>
+      </w:r>
+      <w:r>
+        <w:rPr>
+          <w:rFonts w:ascii="Times New Roman" w:hAnsi="Times New Roman" w:cs="Times New Roman"/>
+          <w:sz w:val="28"/>
+          <w:szCs w:val="28"/>
+        </w:rPr>
       </w:r>
       <w:r>
         <w:rPr>
@@ -6395,6 +6429,7 @@
         </w:rPr>
         <w:t xml:space="preserve">, </w:t>
       </w:r>
+      <w:proofErr w:type="spellStart"/>
       <w:r>
         <w:rPr>
           <w:rFonts w:ascii="Times New Roman" w:hAnsi="Times New Roman" w:cs="Times New Roman"/>
@@ -6404,6 +6439,7 @@
         </w:rPr>
         <w:t>aVF</w:t>
       </w:r>
+      <w:proofErr w:type="spellEnd"/>
       <w:r>
         <w:rPr>
           <w:rFonts w:ascii="Times New Roman" w:hAnsi="Times New Roman" w:cs="Times New Roman"/>
@@ -6412,6 +6448,7 @@
         </w:rPr>
         <w:t xml:space="preserve">, </w:t>
       </w:r>
+      <w:proofErr w:type="spellStart"/>
       <w:r>
         <w:rPr>
           <w:rFonts w:ascii="Times New Roman" w:hAnsi="Times New Roman" w:cs="Times New Roman"/>
@@ -6421,6 +6458,7 @@
         </w:rPr>
         <w:t>aVR</w:t>
       </w:r>
+      <w:proofErr w:type="spellEnd"/>
       <w:r>
         <w:rPr>
           <w:rFonts w:ascii="Times New Roman" w:hAnsi="Times New Roman" w:cs="Times New Roman"/>
@@ -6429,6 +6467,7 @@
         </w:rPr>
         <w:t xml:space="preserve">, </w:t>
       </w:r>
+      <w:proofErr w:type="spellStart"/>
       <w:r>
         <w:rPr>
           <w:rFonts w:ascii="Times New Roman" w:hAnsi="Times New Roman" w:cs="Times New Roman"/>
@@ -6438,6 +6477,7 @@
         </w:rPr>
         <w:t>aVL</w:t>
       </w:r>
+      <w:proofErr w:type="spellEnd"/>
       <w:r>
         <w:rPr>
           <w:rFonts w:ascii="Times New Roman" w:hAnsi="Times New Roman" w:cs="Times New Roman"/>
@@ -6599,6 +6639,7 @@
         </w:rPr>
         <w:t xml:space="preserve">, </w:t>
       </w:r>
+      <w:proofErr w:type="spellStart"/>
       <w:r>
         <w:rPr>
           <w:rFonts w:ascii="Times New Roman" w:hAnsi="Times New Roman" w:cs="Times New Roman"/>
@@ -6608,6 +6649,7 @@
         </w:rPr>
         <w:t>aVR</w:t>
       </w:r>
+      <w:proofErr w:type="spellEnd"/>
       <w:r>
         <w:rPr>
           <w:rFonts w:ascii="Times New Roman" w:hAnsi="Times New Roman" w:cs="Times New Roman"/>
@@ -6616,6 +6658,7 @@
         </w:rPr>
         <w:t xml:space="preserve">, </w:t>
       </w:r>
+      <w:proofErr w:type="spellStart"/>
       <w:r>
         <w:rPr>
           <w:rFonts w:ascii="Times New Roman" w:hAnsi="Times New Roman" w:cs="Times New Roman"/>
@@ -6625,6 +6668,7 @@
         </w:rPr>
         <w:t>aVL</w:t>
       </w:r>
+      <w:proofErr w:type="spellEnd"/>
       <w:r>
         <w:rPr>
           <w:rFonts w:ascii="Times New Roman" w:hAnsi="Times New Roman" w:cs="Times New Roman"/>
@@ -6633,6 +6677,7 @@
         </w:rPr>
         <w:t xml:space="preserve"> и </w:t>
       </w:r>
+      <w:proofErr w:type="spellStart"/>
       <w:r>
         <w:rPr>
           <w:rFonts w:ascii="Times New Roman" w:hAnsi="Times New Roman" w:cs="Times New Roman"/>
@@ -6642,13 +6687,32 @@
         </w:rPr>
         <w:t>aVF</w:t>
       </w:r>
-      <w:r>
-        <w:rPr>
-          <w:rFonts w:ascii="Times New Roman" w:hAnsi="Times New Roman" w:cs="Times New Roman"/>
-          <w:sz w:val="28"/>
-          <w:szCs w:val="28"/>
-        </w:rPr>
-        <w:t xml:space="preserve">, а отведения от прекардиальных отведений — это </w:t>
+      <w:proofErr w:type="spellEnd"/>
+      <w:r>
+        <w:rPr>
+          <w:rFonts w:ascii="Times New Roman" w:hAnsi="Times New Roman" w:cs="Times New Roman"/>
+          <w:sz w:val="28"/>
+          <w:szCs w:val="28"/>
+        </w:rPr>
+        <w:t xml:space="preserve">, а отведения от </w:t>
+      </w:r>
+      <w:proofErr w:type="spellStart"/>
+      <w:r>
+        <w:rPr>
+          <w:rFonts w:ascii="Times New Roman" w:hAnsi="Times New Roman" w:cs="Times New Roman"/>
+          <w:sz w:val="28"/>
+          <w:szCs w:val="28"/>
+        </w:rPr>
+        <w:t>прекардиальных</w:t>
+      </w:r>
+      <w:proofErr w:type="spellEnd"/>
+      <w:r>
+        <w:rPr>
+          <w:rFonts w:ascii="Times New Roman" w:hAnsi="Times New Roman" w:cs="Times New Roman"/>
+          <w:sz w:val="28"/>
+          <w:szCs w:val="28"/>
+        </w:rPr>
+        <w:t xml:space="preserve"> отведений — это </w:t>
       </w:r>
       <w:r>
         <w:rPr>
@@ -7203,7 +7267,43 @@
           <w:sz w:val="28"/>
           <w:szCs w:val="28"/>
         </w:rPr>
-        <w:t xml:space="preserve"> и сопровождаются метаинформацией о поле и возрасте пациента. В отдельных случаях записи аннотированы несколькими патологиями, что позволяет использовать методы многоклассовой классификации и мульти-лейблинга </w:t>
+        <w:t xml:space="preserve"> и сопровождаются метаинформацией о поле и возрасте пациента. В отдельных случаях записи аннотированы несколькими патологиями, что позволяет использовать методы </w:t>
+      </w:r>
+      <w:proofErr w:type="spellStart"/>
+      <w:r>
+        <w:rPr>
+          <w:rFonts w:ascii="Times New Roman" w:hAnsi="Times New Roman" w:cs="Times New Roman"/>
+          <w:sz w:val="28"/>
+          <w:szCs w:val="28"/>
+        </w:rPr>
+        <w:t>многоклассовой</w:t>
+      </w:r>
+      <w:proofErr w:type="spellEnd"/>
+      <w:r>
+        <w:rPr>
+          <w:rFonts w:ascii="Times New Roman" w:hAnsi="Times New Roman" w:cs="Times New Roman"/>
+          <w:sz w:val="28"/>
+          <w:szCs w:val="28"/>
+        </w:rPr>
+        <w:t xml:space="preserve"> классификации и мульти-</w:t>
+      </w:r>
+      <w:proofErr w:type="spellStart"/>
+      <w:r>
+        <w:rPr>
+          <w:rFonts w:ascii="Times New Roman" w:hAnsi="Times New Roman" w:cs="Times New Roman"/>
+          <w:sz w:val="28"/>
+          <w:szCs w:val="28"/>
+        </w:rPr>
+        <w:t>лейблинга</w:t>
+      </w:r>
+      <w:proofErr w:type="spellEnd"/>
+      <w:r>
+        <w:rPr>
+          <w:rFonts w:ascii="Times New Roman" w:hAnsi="Times New Roman" w:cs="Times New Roman"/>
+          <w:sz w:val="28"/>
+          <w:szCs w:val="28"/>
+        </w:rPr>
+        <w:t xml:space="preserve"> </w:t>
       </w:r>
       <w:r>
         <w:rPr>
@@ -7860,14 +7960,14 @@
           <w:sz w:val="28"/>
           <w:szCs w:val="28"/>
         </w:rPr>
-      </w:r>
-      <w:r>
-        <w:rPr>
-          <w:rFonts w:ascii="Times New Roman" w:hAnsi="Times New Roman" w:cs="Times New Roman"/>
-          <w:sz w:val="28"/>
-          <w:szCs w:val="28"/>
-        </w:rPr>
         <w:instrText xml:space="preserve"> \* MERGEFORMAT </w:instrText>
+      </w:r>
+      <w:r>
+        <w:rPr>
+          <w:rFonts w:ascii="Times New Roman" w:hAnsi="Times New Roman" w:cs="Times New Roman"/>
+          <w:sz w:val="28"/>
+          <w:szCs w:val="28"/>
+        </w:rPr>
       </w:r>
       <w:r>
         <w:rPr>
@@ -9108,6 +9208,7 @@
         </w:rPr>
         <w:t xml:space="preserve"> являются </w:t>
       </w:r>
+      <w:proofErr w:type="spellStart"/>
       <w:r>
         <w:rPr>
           <w:rFonts w:ascii="Times New Roman" w:hAnsi="Times New Roman" w:cs="Times New Roman"/>
@@ -9117,6 +9218,7 @@
         </w:rPr>
         <w:t>SHapley</w:t>
       </w:r>
+      <w:proofErr w:type="spellEnd"/>
       <w:r>
         <w:rPr>
           <w:rFonts w:ascii="Times New Roman" w:hAnsi="Times New Roman" w:cs="Times New Roman"/>
@@ -9142,6 +9244,7 @@
         </w:rPr>
         <w:t xml:space="preserve"> </w:t>
       </w:r>
+      <w:proofErr w:type="spellStart"/>
       <w:r>
         <w:rPr>
           <w:rFonts w:ascii="Times New Roman" w:hAnsi="Times New Roman" w:cs="Times New Roman"/>
@@ -9151,6 +9254,7 @@
         </w:rPr>
         <w:t>exPlanations</w:t>
       </w:r>
+      <w:proofErr w:type="spellEnd"/>
       <w:r>
         <w:rPr>
           <w:rFonts w:ascii="Times New Roman" w:hAnsi="Times New Roman" w:cs="Times New Roman"/>
@@ -9350,6 +9454,7 @@
         </w:rPr>
       </w:pPr>
       <w:bookmarkStart w:id="8" w:name="_Toc197369743"/>
+      <w:proofErr w:type="spellStart"/>
       <w:r>
         <w:rPr>
           <w:rFonts w:ascii="Times New Roman" w:hAnsi="Times New Roman" w:cs="Times New Roman"/>
@@ -9359,9 +9464,36 @@
           <w:szCs w:val="28"/>
           <w:lang w:val="en-US"/>
         </w:rPr>
-        <w:t>SHapley Additive exPlanations</w:t>
+        <w:t>SHapley</w:t>
+      </w:r>
+      <w:proofErr w:type="spellEnd"/>
+      <w:r>
+        <w:rPr>
+          <w:rFonts w:ascii="Times New Roman" w:hAnsi="Times New Roman" w:cs="Times New Roman"/>
+          <w:b/>
+          <w:bCs/>
+          <w:sz w:val="28"/>
+          <w:szCs w:val="28"/>
+          <w:lang w:val="en-US"/>
+        </w:rPr>
+        <w:t xml:space="preserve"> Additive </w:t>
+      </w:r>
+      <w:proofErr w:type="spellStart"/>
+      <w:proofErr w:type="gramStart"/>
+      <w:r>
+        <w:rPr>
+          <w:rFonts w:ascii="Times New Roman" w:hAnsi="Times New Roman" w:cs="Times New Roman"/>
+          <w:b/>
+          <w:bCs/>
+          <w:sz w:val="28"/>
+          <w:szCs w:val="28"/>
+          <w:lang w:val="en-US"/>
+        </w:rPr>
+        <w:t>exPlanations</w:t>
       </w:r>
       <w:bookmarkEnd w:id="8"/>
+      <w:proofErr w:type="spellEnd"/>
+      <w:proofErr w:type="gramEnd"/>
     </w:p>
     <w:p>
       <w:pPr>
@@ -9432,8 +9564,18 @@
           <w:sz w:val="28"/>
           <w:szCs w:val="28"/>
         </w:rPr>
-        <w:t>).</w:t>
-      </w:r>
+        <w:t>)</w:t>
+      </w:r>
+      <w:proofErr w:type="gramStart"/>
+      <w:r>
+        <w:rPr>
+          <w:rFonts w:ascii="Times New Roman" w:hAnsi="Times New Roman" w:cs="Times New Roman"/>
+          <w:sz w:val="28"/>
+          <w:szCs w:val="28"/>
+        </w:rPr>
+        <w:t>.</w:t>
+      </w:r>
+      <w:proofErr w:type="gramEnd"/>
       <w:r>
         <w:rPr>
           <w:rFonts w:ascii="Times New Roman" w:hAnsi="Times New Roman" w:cs="Times New Roman"/>
@@ -9450,6 +9592,7 @@
         </w:rPr>
         <w:t xml:space="preserve">и требуется объяснить её вывод для конкретного входа </w:t>
       </w:r>
+      <w:proofErr w:type="gramStart"/>
       <w:r>
         <w:rPr>
           <w:rFonts w:ascii="Cambria Math" w:hAnsi="Cambria Math" w:cs="Cambria Math"/>
@@ -9472,7 +9615,16 @@
           <w:sz w:val="28"/>
           <w:szCs w:val="28"/>
         </w:rPr>
-        <w:t>=(</w:t>
+        <w:t>=</w:t>
+      </w:r>
+      <w:proofErr w:type="gramEnd"/>
+      <w:r>
+        <w:rPr>
+          <w:rFonts w:ascii="Times New Roman" w:hAnsi="Times New Roman" w:cs="Times New Roman"/>
+          <w:sz w:val="28"/>
+          <w:szCs w:val="28"/>
+        </w:rPr>
+        <w:t>(</w:t>
       </w:r>
       <w:r>
         <w:rPr>
@@ -10125,6 +10277,7 @@
         </w:rPr>
         <w:t xml:space="preserve">Одним из наиболее известных и часто используемых в моделях является </w:t>
       </w:r>
+      <w:proofErr w:type="spellStart"/>
       <w:r>
         <w:rPr>
           <w:rFonts w:ascii="Times New Roman" w:hAnsi="Times New Roman" w:cs="Times New Roman"/>
@@ -10134,6 +10287,7 @@
         </w:rPr>
         <w:t>SHapley</w:t>
       </w:r>
+      <w:proofErr w:type="spellEnd"/>
       <w:r>
         <w:rPr>
           <w:rFonts w:ascii="Times New Roman" w:hAnsi="Times New Roman" w:cs="Times New Roman"/>
@@ -10159,6 +10313,7 @@
         </w:rPr>
         <w:t xml:space="preserve"> </w:t>
       </w:r>
+      <w:proofErr w:type="spellStart"/>
       <w:r>
         <w:rPr>
           <w:rFonts w:ascii="Times New Roman" w:hAnsi="Times New Roman" w:cs="Times New Roman"/>
@@ -10169,6 +10324,7 @@
         <w:lastRenderedPageBreak/>
         <w:t>exPlanations</w:t>
       </w:r>
+      <w:proofErr w:type="spellEnd"/>
       <w:r>
         <w:rPr>
           <w:rFonts w:ascii="Times New Roman" w:hAnsi="Times New Roman" w:cs="Times New Roman"/>
@@ -10194,6 +10350,7 @@
         </w:rPr>
         <w:t>)</w:t>
       </w:r>
+      <w:proofErr w:type="gramStart"/>
       <w:r>
         <w:rPr>
           <w:rFonts w:ascii="Times New Roman" w:hAnsi="Times New Roman" w:cs="Times New Roman"/>
@@ -10202,6 +10359,7 @@
         </w:rPr>
         <w:t>.</w:t>
       </w:r>
+      <w:proofErr w:type="gramEnd"/>
       <w:r>
         <w:rPr>
           <w:rFonts w:ascii="Times New Roman" w:hAnsi="Times New Roman" w:cs="Times New Roman"/>
@@ -10336,6 +10494,7 @@
         </w:rPr>
         <w:t>𝐹</w:t>
       </w:r>
+      <w:proofErr w:type="gramStart"/>
       <w:r>
         <w:rPr>
           <w:rFonts w:ascii="Times New Roman" w:hAnsi="Times New Roman" w:cs="Times New Roman"/>
@@ -10344,6 +10503,7 @@
         </w:rPr>
         <w:t>={</w:t>
       </w:r>
+      <w:proofErr w:type="gramEnd"/>
       <w:r>
         <w:rPr>
           <w:rFonts w:ascii="Cambria Math" w:hAnsi="Cambria Math" w:cs="Cambria Math"/>
@@ -10410,6 +10570,7 @@
         </w:rPr>
         <w:t xml:space="preserve"> </w:t>
       </w:r>
+      <w:proofErr w:type="gramStart"/>
       <w:r>
         <w:rPr>
           <w:rFonts w:ascii="Times New Roman" w:hAnsi="Times New Roman" w:cs="Times New Roman"/>
@@ -10435,6 +10596,7 @@
         </w:rPr>
         <w:t>𝑘</w:t>
       </w:r>
+      <w:proofErr w:type="gramEnd"/>
       <w:r>
         <w:rPr>
           <w:rFonts w:ascii="Times New Roman" w:hAnsi="Times New Roman" w:cs="Times New Roman"/>
@@ -10719,6 +10881,7 @@
         </w:rPr>
         <w:t>𝑋</w:t>
       </w:r>
+      <w:proofErr w:type="spellStart"/>
       <w:r>
         <w:rPr>
           <w:rFonts w:ascii="Cambria Math" w:hAnsi="Cambria Math" w:cs="Cambria Math"/>
@@ -10729,6 +10892,7 @@
         </w:rPr>
         <w:t>i</w:t>
       </w:r>
+      <w:proofErr w:type="spellEnd"/>
       <w:r>
         <w:rPr>
           <w:rFonts w:ascii="Cambria Math" w:hAnsi="Cambria Math" w:cs="Cambria Math"/>
@@ -12441,6 +12605,7 @@
         </w:rPr>
         <w:t>AM</w:t>
       </w:r>
+      <w:proofErr w:type="gramStart"/>
       <w:r>
         <w:rPr>
           <w:rFonts w:ascii="Times New Roman" w:hAnsi="Times New Roman" w:cs="Times New Roman"/>
@@ -12483,6 +12648,7 @@
         </w:rPr>
         <w:t>encoder</w:t>
       </w:r>
+      <w:proofErr w:type="gramEnd"/>
       <w:r>
         <w:rPr>
           <w:rFonts w:ascii="Times New Roman" w:hAnsi="Times New Roman" w:cs="Times New Roman"/>
@@ -14789,7 +14955,27 @@
           <w:sz w:val="28"/>
           <w:szCs w:val="28"/>
         </w:rPr>
-        <w:t xml:space="preserve"> в последнем свёрточном слое в конечный предсказанный результат для класса </w:t>
+        <w:t xml:space="preserve"> в последнем </w:t>
+      </w:r>
+      <w:proofErr w:type="spellStart"/>
+      <w:r>
+        <w:rPr>
+          <w:rFonts w:ascii="Times New Roman" w:hAnsi="Times New Roman" w:cs="Times New Roman"/>
+          <w:iCs/>
+          <w:sz w:val="28"/>
+          <w:szCs w:val="28"/>
+        </w:rPr>
+        <w:t>свёрточном</w:t>
+      </w:r>
+      <w:proofErr w:type="spellEnd"/>
+      <w:r>
+        <w:rPr>
+          <w:rFonts w:ascii="Times New Roman" w:hAnsi="Times New Roman" w:cs="Times New Roman"/>
+          <w:iCs/>
+          <w:sz w:val="28"/>
+          <w:szCs w:val="28"/>
+        </w:rPr>
+        <w:t xml:space="preserve"> слое в конечный предсказанный результат для класса </w:t>
       </w:r>
       <m:oMath>
         <m:sSup>
@@ -15473,6 +15659,7 @@
         </w:rPr>
         <w:t xml:space="preserve">; </w:t>
       </w:r>
+      <w:proofErr w:type="spellStart"/>
       <w:r>
         <w:rPr>
           <w:rFonts w:ascii="Cambria Math" w:eastAsiaTheme="minorEastAsia" w:hAnsi="Cambria Math" w:cs="Times New Roman"/>
@@ -15483,6 +15670,7 @@
         </w:rPr>
         <w:t>i</w:t>
       </w:r>
+      <w:proofErr w:type="spellEnd"/>
       <w:r>
         <w:rPr>
           <w:rFonts w:ascii="Cambria Math" w:eastAsiaTheme="minorEastAsia" w:hAnsi="Cambria Math" w:cs="Times New Roman"/>
@@ -17010,7 +17198,27 @@
           <w:sz w:val="28"/>
           <w:szCs w:val="28"/>
         </w:rPr>
-        <w:t>интерпретации результатов классификации сигналов ЭКГ при помощи свёрточных нейросетей. В</w:t>
+        <w:t xml:space="preserve">интерпретации результатов классификации сигналов ЭКГ при помощи </w:t>
+      </w:r>
+      <w:proofErr w:type="spellStart"/>
+      <w:r>
+        <w:rPr>
+          <w:rFonts w:ascii="Times New Roman" w:eastAsiaTheme="minorEastAsia" w:hAnsi="Times New Roman" w:cs="Times New Roman"/>
+          <w:iCs/>
+          <w:sz w:val="28"/>
+          <w:szCs w:val="28"/>
+        </w:rPr>
+        <w:t>свёрточных</w:t>
+      </w:r>
+      <w:proofErr w:type="spellEnd"/>
+      <w:r>
+        <w:rPr>
+          <w:rFonts w:ascii="Times New Roman" w:eastAsiaTheme="minorEastAsia" w:hAnsi="Times New Roman" w:cs="Times New Roman"/>
+          <w:iCs/>
+          <w:sz w:val="28"/>
+          <w:szCs w:val="28"/>
+        </w:rPr>
+        <w:t xml:space="preserve"> нейросетей. В</w:t>
       </w:r>
       <w:r>
         <w:rPr>
@@ -17329,6 +17537,7 @@
         </w:rPr>
       </w:pPr>
       <w:bookmarkStart w:id="12" w:name="_Toc197369747"/>
+      <w:proofErr w:type="spellStart"/>
       <w:r>
         <w:rPr>
           <w:rFonts w:ascii="Times New Roman" w:hAnsi="Times New Roman" w:cs="Times New Roman"/>
@@ -17340,6 +17549,7 @@
         </w:rPr>
         <w:t>SHapley</w:t>
       </w:r>
+      <w:proofErr w:type="spellEnd"/>
       <w:r>
         <w:rPr>
           <w:rFonts w:ascii="Times New Roman" w:hAnsi="Times New Roman" w:cs="Times New Roman"/>
@@ -17371,6 +17581,8 @@
         </w:rPr>
         <w:t xml:space="preserve"> </w:t>
       </w:r>
+      <w:proofErr w:type="spellStart"/>
+      <w:proofErr w:type="gramStart"/>
       <w:r>
         <w:rPr>
           <w:rFonts w:ascii="Times New Roman" w:hAnsi="Times New Roman" w:cs="Times New Roman"/>
@@ -17382,6 +17594,7 @@
         </w:rPr>
         <w:t>exPlanations</w:t>
       </w:r>
+      <w:proofErr w:type="spellEnd"/>
       <w:r>
         <w:rPr>
           <w:rFonts w:ascii="Times New Roman" w:hAnsi="Times New Roman" w:cs="Times New Roman"/>
@@ -17393,6 +17606,7 @@
         <w:t xml:space="preserve"> модель</w:t>
       </w:r>
       <w:bookmarkEnd w:id="12"/>
+      <w:proofErr w:type="gramEnd"/>
     </w:p>
     <w:p>
       <w:pPr>
@@ -17540,7 +17754,25 @@
           <w:sz w:val="28"/>
           <w:szCs w:val="28"/>
         </w:rPr>
-        <w:t xml:space="preserve">для автоматической многоклассовой классификации аритмий по данным ЭКГ в 12 отделениях. Обзор архитектуры модели продемонстрирована на </w:t>
+        <w:t xml:space="preserve">для автоматической </w:t>
+      </w:r>
+      <w:proofErr w:type="spellStart"/>
+      <w:r>
+        <w:rPr>
+          <w:rFonts w:ascii="Times New Roman" w:hAnsi="Times New Roman" w:cs="Times New Roman"/>
+          <w:sz w:val="28"/>
+          <w:szCs w:val="28"/>
+        </w:rPr>
+        <w:t>многоклассовой</w:t>
+      </w:r>
+      <w:proofErr w:type="spellEnd"/>
+      <w:r>
+        <w:rPr>
+          <w:rFonts w:ascii="Times New Roman" w:hAnsi="Times New Roman" w:cs="Times New Roman"/>
+          <w:sz w:val="28"/>
+          <w:szCs w:val="28"/>
+        </w:rPr>
+        <w:t xml:space="preserve"> классификации аритмий по данным ЭКГ в 12 отделениях. Обзор архитектуры модели продемонстрирована на </w:t>
       </w:r>
       <w:r>
         <w:rPr>
@@ -17589,8 +17821,25 @@
           <w:rFonts w:ascii="Times New Roman" w:hAnsi="Times New Roman" w:cs="Times New Roman"/>
           <w:sz w:val="28"/>
           <w:szCs w:val="28"/>
+        </w:rPr>
+        <w:instrText xml:space="preserve"> \* </w:instrText>
+      </w:r>
+      <w:r>
+        <w:rPr>
+          <w:rFonts w:ascii="Times New Roman" w:hAnsi="Times New Roman" w:cs="Times New Roman"/>
+          <w:sz w:val="28"/>
+          <w:szCs w:val="28"/>
           <w:lang w:val="en-US"/>
         </w:rPr>
+        <w:instrText>MERGEFORMAT</w:instrText>
+      </w:r>
+      <w:r>
+        <w:rPr>
+          <w:rFonts w:ascii="Times New Roman" w:hAnsi="Times New Roman" w:cs="Times New Roman"/>
+          <w:sz w:val="28"/>
+          <w:szCs w:val="28"/>
+        </w:rPr>
+        <w:instrText xml:space="preserve"> </w:instrText>
       </w:r>
       <w:r>
         <w:rPr>
@@ -17599,7 +17848,6 @@
           <w:szCs w:val="28"/>
           <w:lang w:val="en-US"/>
         </w:rPr>
-        <w:instrText xml:space="preserve"> \* MERGEFORMAT </w:instrText>
       </w:r>
       <w:r>
         <w:rPr>
@@ -17695,7 +17943,25 @@
           <w:sz w:val="28"/>
           <w:szCs w:val="28"/>
         </w:rPr>
-        <w:t xml:space="preserve"> необработанные данные ЭКГ (12 отведений, продолжительность 30 с, частота дискретизации 500 Гц), использует одномерные свёрточные нейронные сети для извлечения глубинных признаков и выдаёт результаты прогнозирования для 9 диагностических классов</w:t>
+        <w:t xml:space="preserve"> необработанные данные ЭКГ (12 отведений, продолжительность 30 с, частота дискретизации 500 Гц), использует одномерные </w:t>
+      </w:r>
+      <w:proofErr w:type="spellStart"/>
+      <w:r>
+        <w:rPr>
+          <w:rFonts w:ascii="Times New Roman" w:hAnsi="Times New Roman" w:cs="Times New Roman"/>
+          <w:sz w:val="28"/>
+          <w:szCs w:val="28"/>
+        </w:rPr>
+        <w:t>свёрточные</w:t>
+      </w:r>
+      <w:proofErr w:type="spellEnd"/>
+      <w:r>
+        <w:rPr>
+          <w:rFonts w:ascii="Times New Roman" w:hAnsi="Times New Roman" w:cs="Times New Roman"/>
+          <w:sz w:val="28"/>
+          <w:szCs w:val="28"/>
+        </w:rPr>
+        <w:t xml:space="preserve"> нейронные сети для извлечения глубинных признаков и выдаёт результаты прогнозирования для 9 диагностических классов</w:t>
       </w:r>
       <w:r>
         <w:rPr>
@@ -18012,16 +18278,54 @@
           <w:sz w:val="28"/>
           <w:szCs w:val="28"/>
         </w:rPr>
-        <w:t>С помощью градиентного объяснителя (</w:t>
-      </w:r>
-      <w:r>
-        <w:rPr>
-          <w:rFonts w:ascii="Times New Roman" w:eastAsiaTheme="minorEastAsia" w:hAnsi="Times New Roman" w:cs="Times New Roman"/>
-          <w:sz w:val="28"/>
-          <w:szCs w:val="28"/>
-        </w:rPr>
-        <w:t>gradient explainer</w:t>
-      </w:r>
+        <w:t xml:space="preserve">С помощью градиентного </w:t>
+      </w:r>
+      <w:proofErr w:type="spellStart"/>
+      <w:r>
+        <w:rPr>
+          <w:rFonts w:ascii="Times New Roman" w:eastAsiaTheme="minorEastAsia" w:hAnsi="Times New Roman" w:cs="Times New Roman"/>
+          <w:sz w:val="28"/>
+          <w:szCs w:val="28"/>
+        </w:rPr>
+        <w:t>объяснителя</w:t>
+      </w:r>
+      <w:proofErr w:type="spellEnd"/>
+      <w:r>
+        <w:rPr>
+          <w:rFonts w:ascii="Times New Roman" w:eastAsiaTheme="minorEastAsia" w:hAnsi="Times New Roman" w:cs="Times New Roman"/>
+          <w:sz w:val="28"/>
+          <w:szCs w:val="28"/>
+        </w:rPr>
+        <w:t xml:space="preserve"> (</w:t>
+      </w:r>
+      <w:proofErr w:type="spellStart"/>
+      <w:r>
+        <w:rPr>
+          <w:rFonts w:ascii="Times New Roman" w:eastAsiaTheme="minorEastAsia" w:hAnsi="Times New Roman" w:cs="Times New Roman"/>
+          <w:sz w:val="28"/>
+          <w:szCs w:val="28"/>
+        </w:rPr>
+        <w:t>gradient</w:t>
+      </w:r>
+      <w:proofErr w:type="spellEnd"/>
+      <w:r>
+        <w:rPr>
+          <w:rFonts w:ascii="Times New Roman" w:eastAsiaTheme="minorEastAsia" w:hAnsi="Times New Roman" w:cs="Times New Roman"/>
+          <w:sz w:val="28"/>
+          <w:szCs w:val="28"/>
+        </w:rPr>
+        <w:t xml:space="preserve"> </w:t>
+      </w:r>
+      <w:proofErr w:type="spellStart"/>
+      <w:r>
+        <w:rPr>
+          <w:rFonts w:ascii="Times New Roman" w:eastAsiaTheme="minorEastAsia" w:hAnsi="Times New Roman" w:cs="Times New Roman"/>
+          <w:sz w:val="28"/>
+          <w:szCs w:val="28"/>
+        </w:rPr>
+        <w:t>explainer</w:t>
+      </w:r>
+      <w:proofErr w:type="spellEnd"/>
       <w:r>
         <w:rPr>
           <w:rFonts w:ascii="Times New Roman" w:eastAsiaTheme="minorEastAsia" w:hAnsi="Times New Roman" w:cs="Times New Roman"/>
@@ -20294,14 +20598,14 @@
           <w:sz w:val="28"/>
           <w:szCs w:val="28"/>
         </w:rPr>
-      </w:r>
-      <w:r>
-        <w:rPr>
-          <w:rFonts w:ascii="Times New Roman" w:eastAsiaTheme="minorEastAsia" w:hAnsi="Times New Roman" w:cs="Times New Roman"/>
-          <w:sz w:val="28"/>
-          <w:szCs w:val="28"/>
-        </w:rPr>
         <w:instrText xml:space="preserve"> \* MERGEFORMAT </w:instrText>
+      </w:r>
+      <w:r>
+        <w:rPr>
+          <w:rFonts w:ascii="Times New Roman" w:eastAsiaTheme="minorEastAsia" w:hAnsi="Times New Roman" w:cs="Times New Roman"/>
+          <w:sz w:val="28"/>
+          <w:szCs w:val="28"/>
+        </w:rPr>
       </w:r>
       <w:r>
         <w:rPr>
@@ -20584,6 +20888,7 @@
         </w:rPr>
       </w:pPr>
       <w:bookmarkStart w:id="15" w:name="_Toc197369748"/>
+      <w:proofErr w:type="spellStart"/>
       <w:r>
         <w:rPr>
           <w:rFonts w:ascii="Times New Roman" w:hAnsi="Times New Roman" w:cs="Times New Roman"/>
@@ -20594,7 +20899,45 @@
           <w:lang w:val="en-US"/>
         </w:rPr>
         <w:lastRenderedPageBreak/>
-        <w:t>MultIlevel kNowledge-guided Attention networks</w:t>
+        <w:t>MultIlevel</w:t>
+      </w:r>
+      <w:proofErr w:type="spellEnd"/>
+      <w:r>
+        <w:rPr>
+          <w:rFonts w:ascii="Times New Roman" w:hAnsi="Times New Roman" w:cs="Times New Roman"/>
+          <w:b/>
+          <w:bCs/>
+          <w:sz w:val="28"/>
+          <w:szCs w:val="28"/>
+          <w:lang w:val="en-US"/>
+        </w:rPr>
+        <w:t xml:space="preserve"> </w:t>
+      </w:r>
+      <w:proofErr w:type="spellStart"/>
+      <w:proofErr w:type="gramStart"/>
+      <w:r>
+        <w:rPr>
+          <w:rFonts w:ascii="Times New Roman" w:hAnsi="Times New Roman" w:cs="Times New Roman"/>
+          <w:b/>
+          <w:bCs/>
+          <w:sz w:val="28"/>
+          <w:szCs w:val="28"/>
+          <w:lang w:val="en-US"/>
+        </w:rPr>
+        <w:t>kNowledge</w:t>
+      </w:r>
+      <w:proofErr w:type="spellEnd"/>
+      <w:proofErr w:type="gramEnd"/>
+      <w:r>
+        <w:rPr>
+          <w:rFonts w:ascii="Times New Roman" w:hAnsi="Times New Roman" w:cs="Times New Roman"/>
+          <w:b/>
+          <w:bCs/>
+          <w:sz w:val="28"/>
+          <w:szCs w:val="28"/>
+          <w:lang w:val="en-US"/>
+        </w:rPr>
+        <w:t>-guided Attention networks</w:t>
       </w:r>
       <w:bookmarkEnd w:id="15"/>
     </w:p>
@@ -20688,6 +21031,7 @@
         </w:rPr>
         <w:t xml:space="preserve"> была введена модель глубинного обучения </w:t>
       </w:r>
+      <w:proofErr w:type="spellStart"/>
       <w:r>
         <w:rPr>
           <w:rFonts w:ascii="Times New Roman" w:hAnsi="Times New Roman" w:cs="Times New Roman"/>
@@ -20696,6 +21040,7 @@
         </w:rPr>
         <w:t>MultIlevel</w:t>
       </w:r>
+      <w:proofErr w:type="spellEnd"/>
       <w:r>
         <w:rPr>
           <w:rFonts w:ascii="Times New Roman" w:hAnsi="Times New Roman" w:cs="Times New Roman"/>
@@ -20704,6 +21049,7 @@
         </w:rPr>
         <w:t xml:space="preserve"> </w:t>
       </w:r>
+      <w:proofErr w:type="spellStart"/>
       <w:r>
         <w:rPr>
           <w:rFonts w:ascii="Times New Roman" w:hAnsi="Times New Roman" w:cs="Times New Roman"/>
@@ -20713,6 +21059,7 @@
         </w:rPr>
         <w:t>kNowledge</w:t>
       </w:r>
+      <w:proofErr w:type="spellEnd"/>
       <w:r>
         <w:rPr>
           <w:rFonts w:ascii="Times New Roman" w:hAnsi="Times New Roman" w:cs="Times New Roman"/>
@@ -21455,7 +21802,43 @@
           <w:sz w:val="28"/>
           <w:szCs w:val="28"/>
         </w:rPr>
-        <w:t xml:space="preserve"> Finite Impulse Response (FIR)</w:t>
+        <w:t xml:space="preserve"> </w:t>
+      </w:r>
+      <w:proofErr w:type="spellStart"/>
+      <w:r>
+        <w:rPr>
+          <w:rFonts w:ascii="Times New Roman" w:hAnsi="Times New Roman" w:cs="Times New Roman"/>
+          <w:sz w:val="28"/>
+          <w:szCs w:val="28"/>
+        </w:rPr>
+        <w:t>Finite</w:t>
+      </w:r>
+      <w:proofErr w:type="spellEnd"/>
+      <w:r>
+        <w:rPr>
+          <w:rFonts w:ascii="Times New Roman" w:hAnsi="Times New Roman" w:cs="Times New Roman"/>
+          <w:sz w:val="28"/>
+          <w:szCs w:val="28"/>
+        </w:rPr>
+        <w:t xml:space="preserve"> </w:t>
+      </w:r>
+      <w:proofErr w:type="spellStart"/>
+      <w:r>
+        <w:rPr>
+          <w:rFonts w:ascii="Times New Roman" w:hAnsi="Times New Roman" w:cs="Times New Roman"/>
+          <w:sz w:val="28"/>
+          <w:szCs w:val="28"/>
+        </w:rPr>
+        <w:t>Impulse</w:t>
+      </w:r>
+      <w:proofErr w:type="spellEnd"/>
+      <w:r>
+        <w:rPr>
+          <w:rFonts w:ascii="Times New Roman" w:hAnsi="Times New Roman" w:cs="Times New Roman"/>
+          <w:sz w:val="28"/>
+          <w:szCs w:val="28"/>
+        </w:rPr>
+        <w:t xml:space="preserve"> Response (FIR)</w:t>
       </w:r>
       <w:r>
         <w:rPr>
@@ -21776,6 +22159,7 @@
         </w:rPr>
         <w:t xml:space="preserve"> </w:t>
       </w:r>
+      <w:proofErr w:type="spellStart"/>
       <w:r>
         <w:rPr>
           <w:rFonts w:ascii="Cambria Math" w:eastAsiaTheme="minorEastAsia" w:hAnsi="Cambria Math" w:cs="Times New Roman"/>
@@ -21787,6 +22171,7 @@
         </w:rPr>
         <w:t>i</w:t>
       </w:r>
+      <w:proofErr w:type="spellEnd"/>
       <w:r>
         <w:rPr>
           <w:rFonts w:ascii="Times New Roman" w:eastAsiaTheme="minorEastAsia" w:hAnsi="Times New Roman" w:cs="Times New Roman"/>
@@ -22742,7 +23127,27 @@
           <w:sz w:val="28"/>
           <w:szCs w:val="28"/>
         </w:rPr>
-        <w:t>Для оценки изменений в сердечном ритме используется двунаправленная LSTM-сеть (Bi-LSTM)</w:t>
+        <w:t>Для оценки изменений в сердечном ритме используется двунаправленная LSTM-сеть (</w:t>
+      </w:r>
+      <w:proofErr w:type="spellStart"/>
+      <w:r>
+        <w:rPr>
+          <w:rFonts w:ascii="Times New Roman" w:eastAsiaTheme="minorEastAsia" w:hAnsi="Times New Roman" w:cs="Times New Roman"/>
+          <w:iCs/>
+          <w:sz w:val="28"/>
+          <w:szCs w:val="28"/>
+        </w:rPr>
+        <w:t>Bi</w:t>
+      </w:r>
+      <w:proofErr w:type="spellEnd"/>
+      <w:r>
+        <w:rPr>
+          <w:rFonts w:ascii="Times New Roman" w:eastAsiaTheme="minorEastAsia" w:hAnsi="Times New Roman" w:cs="Times New Roman"/>
+          <w:iCs/>
+          <w:sz w:val="28"/>
+          <w:szCs w:val="28"/>
+        </w:rPr>
+        <w:t>-LSTM)</w:t>
       </w:r>
       <w:r>
         <w:rPr>
@@ -23255,6 +23660,7 @@
         </w:rPr>
         <w:t xml:space="preserve"> получается путём конкатенация прямого и обратного проходов </w:t>
       </w:r>
+      <w:proofErr w:type="spellStart"/>
       <w:r>
         <w:rPr>
           <w:rFonts w:ascii="Times New Roman" w:eastAsiaTheme="minorEastAsia" w:hAnsi="Times New Roman" w:cs="Times New Roman"/>
@@ -23262,7 +23668,17 @@
           <w:sz w:val="28"/>
           <w:szCs w:val="28"/>
         </w:rPr>
-        <w:t>Bi-LSTM</w:t>
+        <w:t>Bi</w:t>
+      </w:r>
+      <w:proofErr w:type="spellEnd"/>
+      <w:r>
+        <w:rPr>
+          <w:rFonts w:ascii="Times New Roman" w:eastAsiaTheme="minorEastAsia" w:hAnsi="Times New Roman" w:cs="Times New Roman"/>
+          <w:iCs/>
+          <w:sz w:val="28"/>
+          <w:szCs w:val="28"/>
+        </w:rPr>
+        <w:t>-LSTM</w:t>
       </w:r>
       <w:r>
         <w:rPr>
@@ -24537,8 +24953,36 @@
           <w:sz w:val="28"/>
           <w:szCs w:val="28"/>
         </w:rPr>
-        <w:t>Power Spectral Density</w:t>
-      </w:r>
+        <w:t xml:space="preserve">Power </w:t>
+      </w:r>
+      <w:proofErr w:type="spellStart"/>
+      <w:r>
+        <w:rPr>
+          <w:rFonts w:ascii="Times New Roman" w:eastAsiaTheme="minorEastAsia" w:hAnsi="Times New Roman" w:cs="Times New Roman"/>
+          <w:sz w:val="28"/>
+          <w:szCs w:val="28"/>
+        </w:rPr>
+        <w:t>Spectral</w:t>
+      </w:r>
+      <w:proofErr w:type="spellEnd"/>
+      <w:r>
+        <w:rPr>
+          <w:rFonts w:ascii="Times New Roman" w:eastAsiaTheme="minorEastAsia" w:hAnsi="Times New Roman" w:cs="Times New Roman"/>
+          <w:sz w:val="28"/>
+          <w:szCs w:val="28"/>
+        </w:rPr>
+        <w:t xml:space="preserve"> </w:t>
+      </w:r>
+      <w:proofErr w:type="spellStart"/>
+      <w:r>
+        <w:rPr>
+          <w:rFonts w:ascii="Times New Roman" w:eastAsiaTheme="minorEastAsia" w:hAnsi="Times New Roman" w:cs="Times New Roman"/>
+          <w:sz w:val="28"/>
+          <w:szCs w:val="28"/>
+        </w:rPr>
+        <w:t>Density</w:t>
+      </w:r>
+      <w:proofErr w:type="spellEnd"/>
       <w:r>
         <w:rPr>
           <w:rFonts w:ascii="Times New Roman" w:eastAsiaTheme="minorEastAsia" w:hAnsi="Times New Roman" w:cs="Times New Roman"/>
@@ -24955,6 +25399,7 @@
         </w:rPr>
         <w:t xml:space="preserve">Обучение модели осуществляется с помощью взвешенной функции потерь </w:t>
       </w:r>
+      <w:proofErr w:type="spellStart"/>
       <w:r>
         <w:rPr>
           <w:rFonts w:ascii="Times New Roman" w:eastAsiaTheme="minorEastAsia" w:hAnsi="Times New Roman" w:cs="Times New Roman"/>
@@ -24964,6 +25409,7 @@
         </w:rPr>
         <w:t>cross-entropy</w:t>
       </w:r>
+      <w:proofErr w:type="spellEnd"/>
       <w:r>
         <w:rPr>
           <w:rFonts w:ascii="Times New Roman" w:eastAsiaTheme="minorEastAsia" w:hAnsi="Times New Roman" w:cs="Times New Roman"/>
@@ -25640,7 +26086,25 @@
           <w:sz w:val="28"/>
           <w:szCs w:val="28"/>
         </w:rPr>
-        <w:t xml:space="preserve"> одномерной свёрточной нейронной сети (1DCNN), состоящ</w:t>
+        <w:t xml:space="preserve"> одномерной </w:t>
+      </w:r>
+      <w:proofErr w:type="spellStart"/>
+      <w:r>
+        <w:rPr>
+          <w:rFonts w:ascii="Times New Roman" w:hAnsi="Times New Roman" w:cs="Times New Roman"/>
+          <w:sz w:val="28"/>
+          <w:szCs w:val="28"/>
+        </w:rPr>
+        <w:t>свёрточной</w:t>
+      </w:r>
+      <w:proofErr w:type="spellEnd"/>
+      <w:r>
+        <w:rPr>
+          <w:rFonts w:ascii="Times New Roman" w:hAnsi="Times New Roman" w:cs="Times New Roman"/>
+          <w:sz w:val="28"/>
+          <w:szCs w:val="28"/>
+        </w:rPr>
+        <w:t xml:space="preserve"> нейронной сети (1DCNN), состоящ</w:t>
       </w:r>
       <w:r>
         <w:rPr>
@@ -25761,8 +26225,25 @@
           <w:rFonts w:ascii="Times New Roman" w:hAnsi="Times New Roman" w:cs="Times New Roman"/>
           <w:sz w:val="28"/>
           <w:szCs w:val="28"/>
+        </w:rPr>
+        <w:instrText xml:space="preserve"> \* </w:instrText>
+      </w:r>
+      <w:r>
+        <w:rPr>
+          <w:rFonts w:ascii="Times New Roman" w:hAnsi="Times New Roman" w:cs="Times New Roman"/>
+          <w:sz w:val="28"/>
+          <w:szCs w:val="28"/>
           <w:lang w:val="en-US"/>
         </w:rPr>
+        <w:instrText>MERGEFORMAT</w:instrText>
+      </w:r>
+      <w:r>
+        <w:rPr>
+          <w:rFonts w:ascii="Times New Roman" w:hAnsi="Times New Roman" w:cs="Times New Roman"/>
+          <w:sz w:val="28"/>
+          <w:szCs w:val="28"/>
+        </w:rPr>
+        <w:instrText xml:space="preserve"> </w:instrText>
       </w:r>
       <w:r>
         <w:rPr>
@@ -25771,7 +26252,6 @@
           <w:szCs w:val="28"/>
           <w:lang w:val="en-US"/>
         </w:rPr>
-        <w:instrText xml:space="preserve"> \* MERGEFORMAT </w:instrText>
       </w:r>
       <w:r>
         <w:rPr>
@@ -26138,7 +26618,25 @@
           <w:sz w:val="28"/>
           <w:szCs w:val="28"/>
         </w:rPr>
-        <w:t xml:space="preserve"> связана с использованием градиентов, распространяющихся назад от интересующего класса к последнему свёрточному слою нейронной сети. Градиенты</w:t>
+        <w:t xml:space="preserve"> связана с использованием градиентов, распространяющихся назад от интересующего класса к последнему </w:t>
+      </w:r>
+      <w:proofErr w:type="spellStart"/>
+      <w:r>
+        <w:rPr>
+          <w:rFonts w:ascii="Times New Roman" w:hAnsi="Times New Roman" w:cs="Times New Roman"/>
+          <w:sz w:val="28"/>
+          <w:szCs w:val="28"/>
+        </w:rPr>
+        <w:t>свёрточному</w:t>
+      </w:r>
+      <w:proofErr w:type="spellEnd"/>
+      <w:r>
+        <w:rPr>
+          <w:rFonts w:ascii="Times New Roman" w:hAnsi="Times New Roman" w:cs="Times New Roman"/>
+          <w:sz w:val="28"/>
+          <w:szCs w:val="28"/>
+        </w:rPr>
+        <w:t xml:space="preserve"> слою нейронной сети. Градиенты</w:t>
       </w:r>
       <w:r>
         <w:rPr>
@@ -27589,7 +28087,25 @@
           <w:sz w:val="28"/>
           <w:szCs w:val="28"/>
         </w:rPr>
-        <w:t xml:space="preserve"> используется для построения взвешенной карты активации, отражающей важность различных признаков ЭКГ. При этом особое внимание уделяется градиентам по отношению к картам активации из первого свёрточного слоя модели. Большой</w:t>
+        <w:t xml:space="preserve"> используется для построения взвешенной карты активации, отражающей важность различных признаков ЭКГ. При этом особое внимание уделяется градиентам по отношению к картам активации из первого </w:t>
+      </w:r>
+      <w:proofErr w:type="spellStart"/>
+      <w:r>
+        <w:rPr>
+          <w:rFonts w:ascii="Times New Roman" w:hAnsi="Times New Roman" w:cs="Times New Roman"/>
+          <w:sz w:val="28"/>
+          <w:szCs w:val="28"/>
+        </w:rPr>
+        <w:t>свёрточного</w:t>
+      </w:r>
+      <w:proofErr w:type="spellEnd"/>
+      <w:r>
+        <w:rPr>
+          <w:rFonts w:ascii="Times New Roman" w:hAnsi="Times New Roman" w:cs="Times New Roman"/>
+          <w:sz w:val="28"/>
+          <w:szCs w:val="28"/>
+        </w:rPr>
+        <w:t xml:space="preserve"> слоя модели. Большой</w:t>
       </w:r>
       <w:r>
         <w:rPr>
@@ -28531,14 +29047,14 @@
           <w:sz w:val="28"/>
           <w:szCs w:val="28"/>
         </w:rPr>
-      </w:r>
-      <w:r>
-        <w:rPr>
-          <w:rFonts w:ascii="Times New Roman" w:hAnsi="Times New Roman" w:cs="Times New Roman"/>
-          <w:sz w:val="28"/>
-          <w:szCs w:val="28"/>
-        </w:rPr>
         <w:instrText xml:space="preserve"> \* MERGEFORMAT </w:instrText>
+      </w:r>
+      <w:r>
+        <w:rPr>
+          <w:rFonts w:ascii="Times New Roman" w:hAnsi="Times New Roman" w:cs="Times New Roman"/>
+          <w:sz w:val="28"/>
+          <w:szCs w:val="28"/>
+        </w:rPr>
       </w:r>
       <w:r>
         <w:rPr>
@@ -29795,14 +30311,14 @@
           <w:sz w:val="28"/>
           <w:szCs w:val="28"/>
         </w:rPr>
-      </w:r>
-      <w:r>
-        <w:rPr>
-          <w:rFonts w:ascii="Times New Roman" w:hAnsi="Times New Roman" w:cs="Times New Roman"/>
-          <w:sz w:val="28"/>
-          <w:szCs w:val="28"/>
-        </w:rPr>
         <w:instrText xml:space="preserve"> \* MERGEFORMAT </w:instrText>
+      </w:r>
+      <w:r>
+        <w:rPr>
+          <w:rFonts w:ascii="Times New Roman" w:hAnsi="Times New Roman" w:cs="Times New Roman"/>
+          <w:sz w:val="28"/>
+          <w:szCs w:val="28"/>
+        </w:rPr>
       </w:r>
       <w:r>
         <w:rPr>
@@ -30065,13 +30581,6 @@
           <w:sz w:val="28"/>
           <w:szCs w:val="28"/>
         </w:rPr>
-      </w:r>
-      <w:r>
-        <w:rPr>
-          <w:rFonts w:ascii="Times New Roman" w:hAnsi="Times New Roman" w:cs="Times New Roman"/>
-          <w:sz w:val="28"/>
-          <w:szCs w:val="28"/>
-        </w:rPr>
         <w:instrText xml:space="preserve"> \* MERGEFORMAT </w:instrText>
       </w:r>
       <w:r>
@@ -30080,6 +30589,13 @@
           <w:sz w:val="28"/>
           <w:szCs w:val="28"/>
         </w:rPr>
+      </w:r>
+      <w:r>
+        <w:rPr>
+          <w:rFonts w:ascii="Times New Roman" w:hAnsi="Times New Roman" w:cs="Times New Roman"/>
+          <w:sz w:val="28"/>
+          <w:szCs w:val="28"/>
+        </w:rPr>
         <w:fldChar w:fldCharType="separate"/>
       </w:r>
       <w:r>
@@ -30211,7 +30727,25 @@
           <w:sz w:val="28"/>
           <w:szCs w:val="28"/>
         </w:rPr>
-        <w:t xml:space="preserve">: ЭКГ показывает незначительный подъем сегмента ST в V1-V3 с понижением сегмента ST во II, III и aVF, что </w:t>
+        <w:t xml:space="preserve">: ЭКГ показывает незначительный подъем сегмента ST в V1-V3 с понижением сегмента ST во II, III и </w:t>
+      </w:r>
+      <w:proofErr w:type="spellStart"/>
+      <w:r>
+        <w:rPr>
+          <w:rFonts w:ascii="Times New Roman" w:hAnsi="Times New Roman" w:cs="Times New Roman"/>
+          <w:sz w:val="28"/>
+          <w:szCs w:val="28"/>
+        </w:rPr>
+        <w:t>aVF</w:t>
+      </w:r>
+      <w:proofErr w:type="spellEnd"/>
+      <w:r>
+        <w:rPr>
+          <w:rFonts w:ascii="Times New Roman" w:hAnsi="Times New Roman" w:cs="Times New Roman"/>
+          <w:sz w:val="28"/>
+          <w:szCs w:val="28"/>
+        </w:rPr>
+        <w:t xml:space="preserve">, что </w:t>
       </w:r>
       <w:r>
         <w:rPr>
@@ -30436,7 +30970,25 @@
           <w:sz w:val="28"/>
           <w:szCs w:val="28"/>
         </w:rPr>
-        <w:t>результаты по всем метрикам. Модель тяжело справляется с многоклассовой классификацией большинства классов, поскольку модель изначально была</w:t>
+        <w:t xml:space="preserve">результаты по всем метрикам. Модель тяжело справляется с </w:t>
+      </w:r>
+      <w:proofErr w:type="spellStart"/>
+      <w:r>
+        <w:rPr>
+          <w:rFonts w:ascii="Times New Roman" w:hAnsi="Times New Roman" w:cs="Times New Roman"/>
+          <w:sz w:val="28"/>
+          <w:szCs w:val="28"/>
+        </w:rPr>
+        <w:t>многоклассовой</w:t>
+      </w:r>
+      <w:proofErr w:type="spellEnd"/>
+      <w:r>
+        <w:rPr>
+          <w:rFonts w:ascii="Times New Roman" w:hAnsi="Times New Roman" w:cs="Times New Roman"/>
+          <w:sz w:val="28"/>
+          <w:szCs w:val="28"/>
+        </w:rPr>
+        <w:t xml:space="preserve"> классификацией большинства классов, поскольку модель изначально была</w:t>
       </w:r>
       <w:r>
         <w:rPr>
@@ -30460,7 +31012,25 @@
           <w:sz w:val="28"/>
           <w:szCs w:val="28"/>
         </w:rPr>
-        <w:t xml:space="preserve">LSTM не дал преимуществ, так как при несбалансированности классов батчи часто не содержат примеры редких </w:t>
+        <w:t xml:space="preserve">LSTM не дал преимуществ, так как при несбалансированности классов </w:t>
+      </w:r>
+      <w:proofErr w:type="spellStart"/>
+      <w:r>
+        <w:rPr>
+          <w:rFonts w:ascii="Times New Roman" w:hAnsi="Times New Roman" w:cs="Times New Roman"/>
+          <w:sz w:val="28"/>
+          <w:szCs w:val="28"/>
+        </w:rPr>
+        <w:t>батчи</w:t>
+      </w:r>
+      <w:proofErr w:type="spellEnd"/>
+      <w:r>
+        <w:rPr>
+          <w:rFonts w:ascii="Times New Roman" w:hAnsi="Times New Roman" w:cs="Times New Roman"/>
+          <w:sz w:val="28"/>
+          <w:szCs w:val="28"/>
+        </w:rPr>
+        <w:t xml:space="preserve"> часто не содержат примеры редких </w:t>
       </w:r>
       <w:r>
         <w:rPr>
@@ -30628,7 +31198,25 @@
           <w:sz w:val="28"/>
           <w:szCs w:val="28"/>
         </w:rPr>
-        <w:t xml:space="preserve">Модель на основе 1D CNN с использованием интерпретируемого метода Grad-CAM продемонстрировала высокие значения всех основных показателей качества. Эти показатели значительно превосходят результаты модели </w:t>
+        <w:t xml:space="preserve">Модель на основе 1D CNN с использованием интерпретируемого метода </w:t>
+      </w:r>
+      <w:proofErr w:type="spellStart"/>
+      <w:r>
+        <w:rPr>
+          <w:rFonts w:ascii="Times New Roman" w:hAnsi="Times New Roman" w:cs="Times New Roman"/>
+          <w:sz w:val="28"/>
+          <w:szCs w:val="28"/>
+        </w:rPr>
+        <w:t>Grad</w:t>
+      </w:r>
+      <w:proofErr w:type="spellEnd"/>
+      <w:r>
+        <w:rPr>
+          <w:rFonts w:ascii="Times New Roman" w:hAnsi="Times New Roman" w:cs="Times New Roman"/>
+          <w:sz w:val="28"/>
+          <w:szCs w:val="28"/>
+        </w:rPr>
+        <w:t xml:space="preserve">-CAM продемонстрировала высокие значения всех основных показателей качества. Эти показатели значительно превосходят результаты модели </w:t>
       </w:r>
       <w:r>
         <w:rPr>
@@ -31056,14 +31644,14 @@
           <w:sz w:val="28"/>
           <w:szCs w:val="28"/>
         </w:rPr>
-      </w:r>
-      <w:r>
-        <w:rPr>
-          <w:rFonts w:ascii="Times New Roman" w:hAnsi="Times New Roman" w:cs="Times New Roman"/>
-          <w:sz w:val="28"/>
-          <w:szCs w:val="28"/>
-        </w:rPr>
         <w:instrText xml:space="preserve"> \* MERGEFORMAT </w:instrText>
+      </w:r>
+      <w:r>
+        <w:rPr>
+          <w:rFonts w:ascii="Times New Roman" w:hAnsi="Times New Roman" w:cs="Times New Roman"/>
+          <w:sz w:val="28"/>
+          <w:szCs w:val="28"/>
+        </w:rPr>
       </w:r>
       <w:r>
         <w:rPr>
@@ -31293,7 +31881,25 @@
           <w:sz w:val="28"/>
           <w:szCs w:val="28"/>
         </w:rPr>
-        <w:t xml:space="preserve">Несмотря на то, что Grad-CAM изначально разрабатывался </w:t>
+        <w:t xml:space="preserve">Несмотря на то, что </w:t>
+      </w:r>
+      <w:proofErr w:type="spellStart"/>
+      <w:r>
+        <w:rPr>
+          <w:rFonts w:ascii="Times New Roman" w:hAnsi="Times New Roman" w:cs="Times New Roman"/>
+          <w:sz w:val="28"/>
+          <w:szCs w:val="28"/>
+        </w:rPr>
+        <w:t>Grad</w:t>
+      </w:r>
+      <w:proofErr w:type="spellEnd"/>
+      <w:r>
+        <w:rPr>
+          <w:rFonts w:ascii="Times New Roman" w:hAnsi="Times New Roman" w:cs="Times New Roman"/>
+          <w:sz w:val="28"/>
+          <w:szCs w:val="28"/>
+        </w:rPr>
+        <w:t xml:space="preserve">-CAM изначально разрабатывался </w:t>
       </w:r>
       <w:r>
         <w:rPr>
@@ -31325,7 +31931,16 @@
           <w:sz w:val="28"/>
           <w:szCs w:val="28"/>
         </w:rPr>
-        <w:t>компьютерного зрения, его адаптация к одномерным св</w:t>
+        <w:t xml:space="preserve">компьютерного зрения, его адаптация к одномерным </w:t>
+      </w:r>
+      <w:proofErr w:type="spellStart"/>
+      <w:r>
+        <w:rPr>
+          <w:rFonts w:ascii="Times New Roman" w:hAnsi="Times New Roman" w:cs="Times New Roman"/>
+          <w:sz w:val="28"/>
+          <w:szCs w:val="28"/>
+        </w:rPr>
+        <w:t>св</w:t>
       </w:r>
       <w:r>
         <w:rPr>
@@ -31341,7 +31956,16 @@
           <w:sz w:val="28"/>
           <w:szCs w:val="28"/>
         </w:rPr>
-        <w:t xml:space="preserve">рточным архитектурам (1D CNN) </w:t>
+        <w:t>рточным</w:t>
+      </w:r>
+      <w:proofErr w:type="spellEnd"/>
+      <w:r>
+        <w:rPr>
+          <w:rFonts w:ascii="Times New Roman" w:hAnsi="Times New Roman" w:cs="Times New Roman"/>
+          <w:sz w:val="28"/>
+          <w:szCs w:val="28"/>
+        </w:rPr>
+        <w:t xml:space="preserve"> архитектурам (1D CNN) </w:t>
       </w:r>
       <w:r>
         <w:rPr>
@@ -31645,7 +32269,25 @@
           <w:sz w:val="28"/>
           <w:szCs w:val="28"/>
         </w:rPr>
-        <w:t>(Precision, Recall, F1-score, AUC)</w:t>
+        <w:t xml:space="preserve">(Precision, </w:t>
+      </w:r>
+      <w:proofErr w:type="spellStart"/>
+      <w:r>
+        <w:rPr>
+          <w:rFonts w:ascii="Times New Roman" w:hAnsi="Times New Roman" w:cs="Times New Roman"/>
+          <w:sz w:val="28"/>
+          <w:szCs w:val="28"/>
+        </w:rPr>
+        <w:t>Recall</w:t>
+      </w:r>
+      <w:proofErr w:type="spellEnd"/>
+      <w:r>
+        <w:rPr>
+          <w:rFonts w:ascii="Times New Roman" w:hAnsi="Times New Roman" w:cs="Times New Roman"/>
+          <w:sz w:val="28"/>
+          <w:szCs w:val="28"/>
+        </w:rPr>
+        <w:t>, F1-score, AUC)</w:t>
       </w:r>
       <w:r>
         <w:rPr>
@@ -32150,7 +32792,47 @@
           <w:szCs w:val="28"/>
           <w:lang w:val="en-US"/>
         </w:rPr>
-        <w:t>Taback L., Marden E., Mason H.L. and Pipberger H.V. : "Digital recording of electrocardiographic data for analysis by a digital computer". IRE Trans Med Electro 1959; </w:t>
+        <w:t xml:space="preserve">Taback L., Marden E., Mason H.L. and </w:t>
+      </w:r>
+      <w:proofErr w:type="spellStart"/>
+      <w:r>
+        <w:rPr>
+          <w:rFonts w:ascii="Times New Roman" w:hAnsi="Times New Roman" w:cs="Times New Roman"/>
+          <w:sz w:val="28"/>
+          <w:szCs w:val="28"/>
+          <w:lang w:val="en-US"/>
+        </w:rPr>
+        <w:t>Pipberger</w:t>
+      </w:r>
+      <w:proofErr w:type="spellEnd"/>
+      <w:r>
+        <w:rPr>
+          <w:rFonts w:ascii="Times New Roman" w:hAnsi="Times New Roman" w:cs="Times New Roman"/>
+          <w:sz w:val="28"/>
+          <w:szCs w:val="28"/>
+          <w:lang w:val="en-US"/>
+        </w:rPr>
+        <w:t xml:space="preserve"> </w:t>
+      </w:r>
+      <w:proofErr w:type="gramStart"/>
+      <w:r>
+        <w:rPr>
+          <w:rFonts w:ascii="Times New Roman" w:hAnsi="Times New Roman" w:cs="Times New Roman"/>
+          <w:sz w:val="28"/>
+          <w:szCs w:val="28"/>
+          <w:lang w:val="en-US"/>
+        </w:rPr>
+        <w:t>H.V. :</w:t>
+      </w:r>
+      <w:proofErr w:type="gramEnd"/>
+      <w:r>
+        <w:rPr>
+          <w:rFonts w:ascii="Times New Roman" w:hAnsi="Times New Roman" w:cs="Times New Roman"/>
+          <w:sz w:val="28"/>
+          <w:szCs w:val="28"/>
+          <w:lang w:val="en-US"/>
+        </w:rPr>
+        <w:t> "Digital recording of electrocardiographic data for analysis by a digital computer". IRE Trans Med Electro 1959; </w:t>
       </w:r>
       <w:r>
         <w:rPr>
@@ -32322,7 +33004,27 @@
           <w:szCs w:val="28"/>
           <w:lang w:val="en-US"/>
         </w:rPr>
-        <w:t xml:space="preserve">F. F. Liu, C. Y. Liu*, L. N. Zhao, X. Y. Zhang, X. L. Wu, X. Y. Xu, Y. L. Liu, C. Y. Ma, S. S. Wei, Z. Q. He, J. Q. Li and N. Y. Kwee. An open access database for evaluating the algorithms of ECG rhythm and morphology abnormal detection. Journal of Medical Imaging and Health Informatics, 2018, 8(7): 1368–1373. </w:t>
+        <w:t xml:space="preserve">F. F. Liu, C. Y. Liu*, L. N. Zhao, X. Y. Zhang, X. L. Wu, X. Y. Xu, </w:t>
+      </w:r>
+      <w:proofErr w:type="gramStart"/>
+      <w:r>
+        <w:rPr>
+          <w:rFonts w:ascii="Times New Roman" w:hAnsi="Times New Roman" w:cs="Times New Roman"/>
+          <w:sz w:val="28"/>
+          <w:szCs w:val="28"/>
+          <w:lang w:val="en-US"/>
+        </w:rPr>
+        <w:t>Y. L</w:t>
+      </w:r>
+      <w:proofErr w:type="gramEnd"/>
+      <w:r>
+        <w:rPr>
+          <w:rFonts w:ascii="Times New Roman" w:hAnsi="Times New Roman" w:cs="Times New Roman"/>
+          <w:sz w:val="28"/>
+          <w:szCs w:val="28"/>
+          <w:lang w:val="en-US"/>
+        </w:rPr>
+        <w:t xml:space="preserve">. Liu, C. Y. Ma, S. S. Wei, Z. Q. He, J. Q. Li and N. Y. Kwee. An open access database for evaluating the algorithms of ECG rhythm and morphology abnormal detection. Journal of Medical Imaging and Health Informatics, 2018, 8(7): 1368–1373. </w:t>
       </w:r>
       <w:r>
         <w:rPr>
@@ -32390,7 +33092,27 @@
           <w:szCs w:val="28"/>
           <w:lang w:val="en-US"/>
         </w:rPr>
-        <w:t>; IntechOpen: London, UK, 2022.</w:t>
+        <w:t xml:space="preserve">; </w:t>
+      </w:r>
+      <w:proofErr w:type="spellStart"/>
+      <w:r>
+        <w:rPr>
+          <w:rFonts w:ascii="Times New Roman" w:hAnsi="Times New Roman" w:cs="Times New Roman"/>
+          <w:sz w:val="28"/>
+          <w:szCs w:val="28"/>
+          <w:lang w:val="en-US"/>
+        </w:rPr>
+        <w:t>IntechOpen</w:t>
+      </w:r>
+      <w:proofErr w:type="spellEnd"/>
+      <w:r>
+        <w:rPr>
+          <w:rFonts w:ascii="Times New Roman" w:hAnsi="Times New Roman" w:cs="Times New Roman"/>
+          <w:sz w:val="28"/>
+          <w:szCs w:val="28"/>
+          <w:lang w:val="en-US"/>
+        </w:rPr>
+        <w:t>: London, UK, 2022.</w:t>
       </w:r>
       <w:r>
         <w:rPr>
@@ -32458,6 +33180,7 @@
         </w:rPr>
         <w:t>Park, J.; An, J.; Kim, J.; Jung, S.; Gil, Y.; Jang, Y.; Lee, K.; Young Oh, I. Study on the use of standard 12-lead ECG data for rhythm-type ECG classification problems. </w:t>
       </w:r>
+      <w:proofErr w:type="spellStart"/>
       <w:r>
         <w:rPr>
           <w:rFonts w:ascii="Times New Roman" w:hAnsi="Times New Roman" w:cs="Times New Roman"/>
@@ -32467,7 +33190,19 @@
           <w:szCs w:val="28"/>
           <w:lang w:val="en-US"/>
         </w:rPr>
-        <w:t>Comput. Methods Programs Biomed.</w:t>
+        <w:t>Comput</w:t>
+      </w:r>
+      <w:proofErr w:type="spellEnd"/>
+      <w:r>
+        <w:rPr>
+          <w:rFonts w:ascii="Times New Roman" w:hAnsi="Times New Roman" w:cs="Times New Roman"/>
+          <w:i/>
+          <w:iCs/>
+          <w:sz w:val="28"/>
+          <w:szCs w:val="28"/>
+          <w:lang w:val="en-US"/>
+        </w:rPr>
+        <w:t>. Methods Programs Biomed.</w:t>
       </w:r>
       <w:r>
         <w:rPr>
@@ -32564,7 +33299,47 @@
           <w:szCs w:val="28"/>
           <w:lang w:val="en-US"/>
         </w:rPr>
-        <w:t>Ayano, Y.M.; Schwenker, F.; Dufera, B.D.; Debelee, T.G. Interpretable Machine Learning Techniques in ECG-Based Heart Disease Classification: A Systematic Review. </w:t>
+        <w:t xml:space="preserve">Ayano, Y.M.; Schwenker, F.; </w:t>
+      </w:r>
+      <w:proofErr w:type="spellStart"/>
+      <w:r>
+        <w:rPr>
+          <w:rFonts w:ascii="Times New Roman" w:hAnsi="Times New Roman" w:cs="Times New Roman"/>
+          <w:sz w:val="28"/>
+          <w:szCs w:val="28"/>
+          <w:lang w:val="en-US"/>
+        </w:rPr>
+        <w:t>Dufera</w:t>
+      </w:r>
+      <w:proofErr w:type="spellEnd"/>
+      <w:r>
+        <w:rPr>
+          <w:rFonts w:ascii="Times New Roman" w:hAnsi="Times New Roman" w:cs="Times New Roman"/>
+          <w:sz w:val="28"/>
+          <w:szCs w:val="28"/>
+          <w:lang w:val="en-US"/>
+        </w:rPr>
+        <w:t xml:space="preserve">, B.D.; </w:t>
+      </w:r>
+      <w:proofErr w:type="spellStart"/>
+      <w:r>
+        <w:rPr>
+          <w:rFonts w:ascii="Times New Roman" w:hAnsi="Times New Roman" w:cs="Times New Roman"/>
+          <w:sz w:val="28"/>
+          <w:szCs w:val="28"/>
+          <w:lang w:val="en-US"/>
+        </w:rPr>
+        <w:t>Debelee</w:t>
+      </w:r>
+      <w:proofErr w:type="spellEnd"/>
+      <w:r>
+        <w:rPr>
+          <w:rFonts w:ascii="Times New Roman" w:hAnsi="Times New Roman" w:cs="Times New Roman"/>
+          <w:sz w:val="28"/>
+          <w:szCs w:val="28"/>
+          <w:lang w:val="en-US"/>
+        </w:rPr>
+        <w:t>, T.G. Interpretable Machine Learning Techniques in ECG-Based Heart Disease Classification: A Systematic Review. </w:t>
       </w:r>
       <w:r>
         <w:rPr>
@@ -32972,7 +33747,27 @@
           <w:szCs w:val="28"/>
           <w:lang w:val="en-US"/>
         </w:rPr>
-        <w:t xml:space="preserve">Slack, D.; Hilgard, S.; Jia, E.; Singh, S.; Lakkaraju, H. Fooling LIME and SHAP. In Proceedings of the AAAI/ACM Conference on AI, Ethics and </w:t>
+        <w:t xml:space="preserve">Slack, D.; Hilgard, S.; Jia, E.; Singh, S.; </w:t>
+      </w:r>
+      <w:proofErr w:type="spellStart"/>
+      <w:r>
+        <w:rPr>
+          <w:rFonts w:ascii="Times New Roman" w:hAnsi="Times New Roman" w:cs="Times New Roman"/>
+          <w:sz w:val="28"/>
+          <w:szCs w:val="28"/>
+          <w:lang w:val="en-US"/>
+        </w:rPr>
+        <w:t>Lakkaraju</w:t>
+      </w:r>
+      <w:proofErr w:type="spellEnd"/>
+      <w:r>
+        <w:rPr>
+          <w:rFonts w:ascii="Times New Roman" w:hAnsi="Times New Roman" w:cs="Times New Roman"/>
+          <w:sz w:val="28"/>
+          <w:szCs w:val="28"/>
+          <w:lang w:val="en-US"/>
+        </w:rPr>
+        <w:t xml:space="preserve">, H. Fooling LIME and SHAP. In Proceedings of the AAAI/ACM Conference on AI, Ethics and </w:t>
       </w:r>
       <w:r>
         <w:rPr>
@@ -33030,7 +33825,27 @@
           <w:szCs w:val="28"/>
           <w:lang w:val="en-US"/>
         </w:rPr>
-        <w:t xml:space="preserve">R. Li, X. Zhang, H. Dai, B. Zhou and Z. Wang, "Interpretability Analysis of Heartbeat Classification Based on Heartbeat Activity’s Global Sequence Features and BiLSTM-Attention Neural Network," in IEEE Access, vol. 7, pp. 109870-109883, 2019. </w:t>
+        <w:t xml:space="preserve">R. Li, X. Zhang, H. Dai, B. Zhou and Z. Wang, "Interpretability Analysis of Heartbeat Classification Based on Heartbeat Activity’s Global Sequence Features and </w:t>
+      </w:r>
+      <w:proofErr w:type="spellStart"/>
+      <w:r>
+        <w:rPr>
+          <w:rFonts w:ascii="Times New Roman" w:hAnsi="Times New Roman" w:cs="Times New Roman"/>
+          <w:sz w:val="28"/>
+          <w:szCs w:val="28"/>
+          <w:lang w:val="en-US"/>
+        </w:rPr>
+        <w:t>BiLSTM</w:t>
+      </w:r>
+      <w:proofErr w:type="spellEnd"/>
+      <w:r>
+        <w:rPr>
+          <w:rFonts w:ascii="Times New Roman" w:hAnsi="Times New Roman" w:cs="Times New Roman"/>
+          <w:sz w:val="28"/>
+          <w:szCs w:val="28"/>
+          <w:lang w:val="en-US"/>
+        </w:rPr>
+        <w:t xml:space="preserve">-Attention Neural Network," in IEEE Access, vol. 7, pp. 109870-109883, 2019. </w:t>
       </w:r>
       <w:r>
         <w:rPr>
@@ -33146,6 +33961,7 @@
         <w:t xml:space="preserve"> </w:t>
       </w:r>
       <w:bookmarkStart w:id="37" w:name="_Ref197375548"/>
+      <w:proofErr w:type="spellStart"/>
       <w:r>
         <w:rPr>
           <w:rFonts w:ascii="Times New Roman" w:hAnsi="Times New Roman" w:cs="Times New Roman"/>
@@ -33153,7 +33969,17 @@
           <w:szCs w:val="28"/>
           <w:lang w:val="en-US"/>
         </w:rPr>
-        <w:t>Bahdanau, D.; Cho, K.; Bengio, Y. Neural Machine Translation by Jointly Learning to Align and Translate. In Proceedings of the 3rd International Conference on Learning Representations, ICLR 2015, San Diego, CA, USA, 7–9 May 2015; Conference Track Proceedings.</w:t>
+        <w:t>Bahdanau</w:t>
+      </w:r>
+      <w:proofErr w:type="spellEnd"/>
+      <w:r>
+        <w:rPr>
+          <w:rFonts w:ascii="Times New Roman" w:hAnsi="Times New Roman" w:cs="Times New Roman"/>
+          <w:sz w:val="28"/>
+          <w:szCs w:val="28"/>
+          <w:lang w:val="en-US"/>
+        </w:rPr>
+        <w:t>, D.; Cho, K.; Bengio, Y. Neural Machine Translation by Jointly Learning to Align and Translate. In Proceedings of the 3rd International Conference on Learning Representations, ICLR 2015, San Diego, CA, USA, 7–9 May 2015; Conference Track Proceedings.</w:t>
       </w:r>
       <w:bookmarkEnd w:id="37"/>
     </w:p>
@@ -33189,7 +34015,27 @@
           <w:szCs w:val="28"/>
           <w:lang w:val="en-US"/>
         </w:rPr>
-        <w:t xml:space="preserve">Zhou, B.; Khosla, A.; Lapedriza, A.; Oliva, A.; Torralba, A. Learning Deep Features for Discriminative Localization. In Proceedings of the 2016 IEEE Conference on Computer Vision and Pattern Recognition (CVPR), Las Vegas, NV, USA, 27–30 June 2016. </w:t>
+        <w:t xml:space="preserve">Zhou, B.; Khosla, A.; </w:t>
+      </w:r>
+      <w:proofErr w:type="spellStart"/>
+      <w:r>
+        <w:rPr>
+          <w:rFonts w:ascii="Times New Roman" w:hAnsi="Times New Roman" w:cs="Times New Roman"/>
+          <w:sz w:val="28"/>
+          <w:szCs w:val="28"/>
+          <w:lang w:val="en-US"/>
+        </w:rPr>
+        <w:t>Lapedriza</w:t>
+      </w:r>
+      <w:proofErr w:type="spellEnd"/>
+      <w:r>
+        <w:rPr>
+          <w:rFonts w:ascii="Times New Roman" w:hAnsi="Times New Roman" w:cs="Times New Roman"/>
+          <w:sz w:val="28"/>
+          <w:szCs w:val="28"/>
+          <w:lang w:val="en-US"/>
+        </w:rPr>
+        <w:t xml:space="preserve">, A.; Oliva, A.; Torralba, A. Learning Deep Features for Discriminative Localization. In Proceedings of the 2016 IEEE Conference on Computer Vision and Pattern Recognition (CVPR), Las Vegas, NV, USA, 27–30 June 2016. </w:t>
       </w:r>
       <w:r>
         <w:rPr>
@@ -33248,6 +34094,7 @@
         </w:rPr>
         <w:t>Zhang, D.; Yang, S.; Yuan, X.; Zhang, P. Interpretable deep learning for automatic diagnosis of 12-lead electrocardiogram. </w:t>
       </w:r>
+      <w:proofErr w:type="spellStart"/>
       <w:r>
         <w:rPr>
           <w:rFonts w:ascii="Times New Roman" w:hAnsi="Times New Roman" w:cs="Times New Roman"/>
@@ -33259,6 +34106,7 @@
         </w:rPr>
         <w:t>iScience</w:t>
       </w:r>
+      <w:proofErr w:type="spellEnd"/>
       <w:r>
         <w:rPr>
           <w:rFonts w:ascii="Times New Roman" w:hAnsi="Times New Roman" w:cs="Times New Roman"/>
@@ -33363,7 +34211,47 @@
           <w:szCs w:val="28"/>
           <w:lang w:val="en-US"/>
         </w:rPr>
-        <w:t>Aufiero, S., Bleijendaal, H., Robyns, T. </w:t>
+        <w:t xml:space="preserve">Aufiero, S., </w:t>
+      </w:r>
+      <w:proofErr w:type="spellStart"/>
+      <w:r>
+        <w:rPr>
+          <w:rFonts w:ascii="Times New Roman" w:hAnsi="Times New Roman" w:cs="Times New Roman"/>
+          <w:sz w:val="28"/>
+          <w:szCs w:val="28"/>
+          <w:lang w:val="en-US"/>
+        </w:rPr>
+        <w:t>Bleijendaal</w:t>
+      </w:r>
+      <w:proofErr w:type="spellEnd"/>
+      <w:r>
+        <w:rPr>
+          <w:rFonts w:ascii="Times New Roman" w:hAnsi="Times New Roman" w:cs="Times New Roman"/>
+          <w:sz w:val="28"/>
+          <w:szCs w:val="28"/>
+          <w:lang w:val="en-US"/>
+        </w:rPr>
+        <w:t xml:space="preserve">, H., </w:t>
+      </w:r>
+      <w:proofErr w:type="spellStart"/>
+      <w:r>
+        <w:rPr>
+          <w:rFonts w:ascii="Times New Roman" w:hAnsi="Times New Roman" w:cs="Times New Roman"/>
+          <w:sz w:val="28"/>
+          <w:szCs w:val="28"/>
+          <w:lang w:val="en-US"/>
+        </w:rPr>
+        <w:t>Robyns</w:t>
+      </w:r>
+      <w:proofErr w:type="spellEnd"/>
+      <w:r>
+        <w:rPr>
+          <w:rFonts w:ascii="Times New Roman" w:hAnsi="Times New Roman" w:cs="Times New Roman"/>
+          <w:sz w:val="28"/>
+          <w:szCs w:val="28"/>
+          <w:lang w:val="en-US"/>
+        </w:rPr>
+        <w:t>, T. </w:t>
       </w:r>
       <w:r>
         <w:rPr>
@@ -33480,7 +34368,67 @@
           <w:szCs w:val="28"/>
           <w:lang w:val="en-US"/>
         </w:rPr>
-        <w:t xml:space="preserve">Selvaraju RR, Cogswell M, Das A, Vedantam R, Parikh D, Batra D. Grad-CAM: visual explanations from deep networks via gradient-based localization. Int J Comput Vis. 2020;128:336–59.  </w:t>
+        <w:t xml:space="preserve">Selvaraju RR, Cogswell M, Das A, </w:t>
+      </w:r>
+      <w:proofErr w:type="spellStart"/>
+      <w:r>
+        <w:rPr>
+          <w:rFonts w:ascii="Times New Roman" w:hAnsi="Times New Roman" w:cs="Times New Roman"/>
+          <w:sz w:val="28"/>
+          <w:szCs w:val="28"/>
+          <w:lang w:val="en-US"/>
+        </w:rPr>
+        <w:t>Vedantam</w:t>
+      </w:r>
+      <w:proofErr w:type="spellEnd"/>
+      <w:r>
+        <w:rPr>
+          <w:rFonts w:ascii="Times New Roman" w:hAnsi="Times New Roman" w:cs="Times New Roman"/>
+          <w:sz w:val="28"/>
+          <w:szCs w:val="28"/>
+          <w:lang w:val="en-US"/>
+        </w:rPr>
+        <w:t xml:space="preserve"> R, Parikh D, Batra D. Grad-CAM: visual explanations from deep networks via gradient-based localization. Int J </w:t>
+      </w:r>
+      <w:proofErr w:type="spellStart"/>
+      <w:r>
+        <w:rPr>
+          <w:rFonts w:ascii="Times New Roman" w:hAnsi="Times New Roman" w:cs="Times New Roman"/>
+          <w:sz w:val="28"/>
+          <w:szCs w:val="28"/>
+          <w:lang w:val="en-US"/>
+        </w:rPr>
+        <w:t>Comput</w:t>
+      </w:r>
+      <w:proofErr w:type="spellEnd"/>
+      <w:r>
+        <w:rPr>
+          <w:rFonts w:ascii="Times New Roman" w:hAnsi="Times New Roman" w:cs="Times New Roman"/>
+          <w:sz w:val="28"/>
+          <w:szCs w:val="28"/>
+          <w:lang w:val="en-US"/>
+        </w:rPr>
+        <w:t xml:space="preserve"> Vis. </w:t>
+      </w:r>
+      <w:proofErr w:type="gramStart"/>
+      <w:r>
+        <w:rPr>
+          <w:rFonts w:ascii="Times New Roman" w:hAnsi="Times New Roman" w:cs="Times New Roman"/>
+          <w:sz w:val="28"/>
+          <w:szCs w:val="28"/>
+          <w:lang w:val="en-US"/>
+        </w:rPr>
+        <w:t>2020;128:336</w:t>
+      </w:r>
+      <w:proofErr w:type="gramEnd"/>
+      <w:r>
+        <w:rPr>
+          <w:rFonts w:ascii="Times New Roman" w:hAnsi="Times New Roman" w:cs="Times New Roman"/>
+          <w:sz w:val="28"/>
+          <w:szCs w:val="28"/>
+          <w:lang w:val="en-US"/>
+        </w:rPr>
+        <w:t xml:space="preserve">–59.  </w:t>
       </w:r>
       <w:r>
         <w:rPr>

</xml_diff>